<commit_message>
chinh sua use case
</commit_message>
<xml_diff>
--- a/Use case.docx
+++ b/Use case.docx
@@ -3705,6 +3705,14 @@
               </w:rPr>
               <w:t>Thông tin điền vào không hợp lệ</w:t>
             </w:r>
+            <w:r>
+              <w:rPr>
+                <w:rFonts w:asciiTheme="majorHAnsi" w:hAnsiTheme="majorHAnsi" w:cs="Arial"/>
+                <w:sz w:val="32"/>
+                <w:szCs w:val="32"/>
+              </w:rPr>
+              <w:t xml:space="preserve"> --&gt;yêu cầu nhập lại.</w:t>
+            </w:r>
           </w:p>
           <w:p>
             <w:pPr>
@@ -3724,7 +3732,7 @@
                 <w:sz w:val="32"/>
                 <w:szCs w:val="32"/>
               </w:rPr>
-              <w:t>Tên đăng nhập đã tồn tại.</w:t>
+              <w:t>Tài khoản đăng kí đã tồn tại --&gt; yêu cầu đăng kí tài khoản khác.</w:t>
             </w:r>
           </w:p>
           <w:p>
@@ -3745,7 +3753,7 @@
                 <w:sz w:val="32"/>
                 <w:szCs w:val="32"/>
               </w:rPr>
-              <w:t>Điền thiếu thông tin cần thiết.</w:t>
+              <w:t>Điền thiếu thông tin cần thiết --&gt;yêu cầu nhập lại.</w:t>
             </w:r>
           </w:p>
           <w:p>
@@ -3844,6 +3852,15 @@
                 <w:szCs w:val="32"/>
               </w:rPr>
             </w:pPr>
+            <w:r>
+              <w:rPr>
+                <w:rFonts w:asciiTheme="majorHAnsi" w:hAnsiTheme="majorHAnsi" w:cs="Arial"/>
+                <w:color w:val="auto"/>
+                <w:sz w:val="32"/>
+                <w:szCs w:val="32"/>
+              </w:rPr>
+              <w:t>2h/ngày</w:t>
+            </w:r>
           </w:p>
         </w:tc>
       </w:tr>
@@ -3887,6 +3904,14 @@
                 <w:szCs w:val="32"/>
               </w:rPr>
             </w:pPr>
+            <w:r>
+              <w:rPr>
+                <w:rFonts w:asciiTheme="majorHAnsi" w:hAnsiTheme="majorHAnsi" w:cs="Arial"/>
+                <w:sz w:val="32"/>
+                <w:szCs w:val="32"/>
+              </w:rPr>
+              <w:t>Muốn đăng kí làm thành viên, người dùng phải chấp nhận các quy định của hệ thống.</w:t>
+            </w:r>
           </w:p>
         </w:tc>
       </w:tr>
@@ -3986,6 +4011,35 @@
                 <w:szCs w:val="32"/>
               </w:rPr>
             </w:pPr>
+            <w:r>
+              <w:rPr>
+                <w:rFonts w:asciiTheme="majorHAnsi" w:hAnsiTheme="majorHAnsi" w:cs="Arial"/>
+                <w:color w:val="auto"/>
+                <w:sz w:val="32"/>
+                <w:szCs w:val="32"/>
+              </w:rPr>
+              <w:t>Mẫu đăng kí có thể gồm các trường: Tên đăng nhập, mật khẩu, họ tên đầy đủ, số điện thoại, gmail...</w:t>
+            </w:r>
+          </w:p>
+          <w:p>
+            <w:pPr>
+              <w:pStyle w:val="Hints"/>
+              <w:rPr>
+                <w:rFonts w:asciiTheme="majorHAnsi" w:hAnsiTheme="majorHAnsi" w:cs="Arial"/>
+                <w:color w:val="auto"/>
+                <w:sz w:val="32"/>
+                <w:szCs w:val="32"/>
+              </w:rPr>
+            </w:pPr>
+            <w:r>
+              <w:rPr>
+                <w:rFonts w:asciiTheme="majorHAnsi" w:hAnsiTheme="majorHAnsi" w:cs="Arial"/>
+                <w:color w:val="auto"/>
+                <w:sz w:val="32"/>
+                <w:szCs w:val="32"/>
+              </w:rPr>
+              <w:t>Mật khẩu không chứa các kí tự đặc biệt.</w:t>
+            </w:r>
           </w:p>
         </w:tc>
       </w:tr>
@@ -4125,7 +4179,6 @@
                 <w:sz w:val="32"/>
                 <w:szCs w:val="32"/>
               </w:rPr>
-              <w:lastRenderedPageBreak/>
               <w:t>Use Case Name:</w:t>
             </w:r>
           </w:p>
@@ -4157,7 +4210,7 @@
                 <w:sz w:val="32"/>
                 <w:szCs w:val="32"/>
               </w:rPr>
-              <w:t>Đăng nhập người dùng</w:t>
+              <w:t>Đăng nhập</w:t>
             </w:r>
           </w:p>
         </w:tc>
@@ -4466,6 +4519,14 @@
               </w:rPr>
               <w:t>Người dùng</w:t>
             </w:r>
+            <w:r>
+              <w:rPr>
+                <w:rFonts w:asciiTheme="majorHAnsi" w:hAnsiTheme="majorHAnsi" w:cs="Arial"/>
+                <w:sz w:val="32"/>
+                <w:szCs w:val="32"/>
+              </w:rPr>
+              <w:t>, Admin</w:t>
+            </w:r>
           </w:p>
         </w:tc>
       </w:tr>
@@ -4515,7 +4576,23 @@
                 <w:sz w:val="32"/>
                 <w:szCs w:val="32"/>
               </w:rPr>
-              <w:t>Mô tả chức năng đăng nhập người dùng của App.</w:t>
+              <w:t>Mô t</w:t>
+            </w:r>
+            <w:r>
+              <w:rPr>
+                <w:rFonts w:asciiTheme="majorHAnsi" w:hAnsiTheme="majorHAnsi" w:cs="Arial"/>
+                <w:sz w:val="32"/>
+                <w:szCs w:val="32"/>
+              </w:rPr>
+              <w:t>ả chức năng đăng nhập</w:t>
+            </w:r>
+            <w:r>
+              <w:rPr>
+                <w:rFonts w:asciiTheme="majorHAnsi" w:hAnsiTheme="majorHAnsi" w:cs="Arial"/>
+                <w:sz w:val="32"/>
+                <w:szCs w:val="32"/>
+              </w:rPr>
+              <w:t xml:space="preserve"> của App.</w:t>
             </w:r>
           </w:p>
         </w:tc>
@@ -4568,7 +4645,16 @@
                 <w:szCs w:val="32"/>
                 <w:lang w:val="en-CA"/>
               </w:rPr>
-              <w:t>Người dùng nhấn vào nút đăng nhập.</w:t>
+              <w:t xml:space="preserve">Nhấn </w:t>
+            </w:r>
+            <w:r>
+              <w:rPr>
+                <w:rFonts w:asciiTheme="majorHAnsi" w:hAnsiTheme="majorHAnsi"/>
+                <w:sz w:val="32"/>
+                <w:szCs w:val="32"/>
+                <w:lang w:val="en-CA"/>
+              </w:rPr>
+              <w:t>vào nút đăng nhập.</w:t>
             </w:r>
           </w:p>
         </w:tc>
@@ -4622,7 +4708,7 @@
                 <w:sz w:val="32"/>
                 <w:szCs w:val="32"/>
               </w:rPr>
-              <w:t>Người dù</w:t>
+              <w:t>C</w:t>
             </w:r>
             <w:r>
               <w:rPr>
@@ -4630,7 +4716,7 @@
                 <w:sz w:val="32"/>
                 <w:szCs w:val="32"/>
               </w:rPr>
-              <w:t>ng cần có tài khoản đã đăng kí trước đó.</w:t>
+              <w:t>ần có tài khoản đã đăng kí trước đó.</w:t>
             </w:r>
           </w:p>
         </w:tc>
@@ -4681,7 +4767,15 @@
                 <w:sz w:val="32"/>
                 <w:szCs w:val="32"/>
               </w:rPr>
-              <w:t>Người dùng đăng nhập thành công</w:t>
+              <w:t>Đ</w:t>
+            </w:r>
+            <w:r>
+              <w:rPr>
+                <w:rFonts w:asciiTheme="majorHAnsi" w:hAnsiTheme="majorHAnsi"/>
+                <w:sz w:val="32"/>
+                <w:szCs w:val="32"/>
+              </w:rPr>
+              <w:t>ăng nhập thành công</w:t>
             </w:r>
           </w:p>
         </w:tc>
@@ -4732,7 +4826,15 @@
                 <w:sz w:val="32"/>
                 <w:szCs w:val="32"/>
               </w:rPr>
-              <w:t>1. Người dùng nhấn vào nút đăng nhập</w:t>
+              <w:t>1. N</w:t>
+            </w:r>
+            <w:r>
+              <w:rPr>
+                <w:rFonts w:asciiTheme="majorHAnsi" w:hAnsiTheme="majorHAnsi"/>
+                <w:sz w:val="32"/>
+                <w:szCs w:val="32"/>
+              </w:rPr>
+              <w:t>hấn vào nút đăng nhập</w:t>
             </w:r>
             <w:r>
               <w:rPr>
@@ -4851,24 +4953,40 @@
                 <w:sz w:val="32"/>
                 <w:szCs w:val="32"/>
               </w:rPr>
-              <w:t>(Người dùng quên mật khẩu:</w:t>
-            </w:r>
-          </w:p>
-          <w:p>
-            <w:pPr>
-              <w:rPr>
-                <w:rFonts w:asciiTheme="majorHAnsi" w:hAnsiTheme="majorHAnsi" w:cs="Arial"/>
-                <w:sz w:val="32"/>
-                <w:szCs w:val="32"/>
-              </w:rPr>
-            </w:pPr>
-            <w:r>
-              <w:rPr>
-                <w:rFonts w:asciiTheme="majorHAnsi" w:hAnsiTheme="majorHAnsi" w:cs="Arial"/>
-                <w:sz w:val="32"/>
-                <w:szCs w:val="32"/>
-              </w:rPr>
-              <w:t>Người dùng nhấn vào nút quên mật khẩu--&gt;nhập mã bảo vệ--&gt;hệ thống cấp lại mật khẩu)</w:t>
+              <w:t>(Q</w:t>
+            </w:r>
+            <w:r>
+              <w:rPr>
+                <w:rFonts w:asciiTheme="majorHAnsi" w:hAnsiTheme="majorHAnsi" w:cs="Arial"/>
+                <w:sz w:val="32"/>
+                <w:szCs w:val="32"/>
+              </w:rPr>
+              <w:t>uên mật khẩu:</w:t>
+            </w:r>
+          </w:p>
+          <w:p>
+            <w:pPr>
+              <w:rPr>
+                <w:rFonts w:asciiTheme="majorHAnsi" w:hAnsiTheme="majorHAnsi" w:cs="Arial"/>
+                <w:sz w:val="32"/>
+                <w:szCs w:val="32"/>
+              </w:rPr>
+            </w:pPr>
+            <w:r>
+              <w:rPr>
+                <w:rFonts w:asciiTheme="majorHAnsi" w:hAnsiTheme="majorHAnsi" w:cs="Arial"/>
+                <w:sz w:val="32"/>
+                <w:szCs w:val="32"/>
+              </w:rPr>
+              <w:t>N</w:t>
+            </w:r>
+            <w:r>
+              <w:rPr>
+                <w:rFonts w:asciiTheme="majorHAnsi" w:hAnsiTheme="majorHAnsi" w:cs="Arial"/>
+                <w:sz w:val="32"/>
+                <w:szCs w:val="32"/>
+              </w:rPr>
+              <w:t>hấn vào nút quên mật khẩu--&gt;nhập mã bảo vệ--&gt;hệ thống cấp lại mật khẩu)</w:t>
             </w:r>
           </w:p>
         </w:tc>
@@ -5057,6 +5175,14 @@
                 <w:szCs w:val="32"/>
               </w:rPr>
             </w:pPr>
+            <w:r>
+              <w:rPr>
+                <w:rFonts w:asciiTheme="majorHAnsi" w:hAnsiTheme="majorHAnsi" w:cs="Arial"/>
+                <w:sz w:val="32"/>
+                <w:szCs w:val="32"/>
+              </w:rPr>
+              <w:t>20h/ngày</w:t>
+            </w:r>
           </w:p>
         </w:tc>
       </w:tr>
@@ -5083,7 +5209,17 @@
                 <w:sz w:val="32"/>
                 <w:szCs w:val="32"/>
               </w:rPr>
-              <w:t>Special Requirements:</w:t>
+              <w:t xml:space="preserve">Special </w:t>
+            </w:r>
+            <w:r>
+              <w:rPr>
+                <w:rFonts w:asciiTheme="majorHAnsi" w:hAnsiTheme="majorHAnsi" w:cs="Arial"/>
+                <w:b/>
+                <w:sz w:val="32"/>
+                <w:szCs w:val="32"/>
+              </w:rPr>
+              <w:lastRenderedPageBreak/>
+              <w:t>Requirements:</w:t>
             </w:r>
           </w:p>
         </w:tc>
@@ -5126,6 +5262,7 @@
                 <w:sz w:val="32"/>
                 <w:szCs w:val="32"/>
               </w:rPr>
+              <w:lastRenderedPageBreak/>
               <w:t>Assumptions:</w:t>
             </w:r>
           </w:p>
@@ -5389,7 +5526,7 @@
                 <w:sz w:val="32"/>
                 <w:szCs w:val="32"/>
               </w:rPr>
-              <w:t>Đăng xuất người dùng</w:t>
+              <w:t>Đăng xuất</w:t>
             </w:r>
           </w:p>
         </w:tc>
@@ -5698,6 +5835,14 @@
               </w:rPr>
               <w:t>Người dùng</w:t>
             </w:r>
+            <w:r>
+              <w:rPr>
+                <w:rFonts w:asciiTheme="majorHAnsi" w:hAnsiTheme="majorHAnsi" w:cs="Arial"/>
+                <w:sz w:val="32"/>
+                <w:szCs w:val="32"/>
+              </w:rPr>
+              <w:t>, Admin</w:t>
+            </w:r>
           </w:p>
         </w:tc>
       </w:tr>
@@ -5809,7 +5954,16 @@
                 <w:szCs w:val="32"/>
                 <w:lang w:val="en-CA"/>
               </w:rPr>
-              <w:t>gười dùng nhấn vào nút đăng xuất</w:t>
+              <w:t xml:space="preserve">hấn </w:t>
+            </w:r>
+            <w:r>
+              <w:rPr>
+                <w:rFonts w:asciiTheme="majorHAnsi" w:hAnsiTheme="majorHAnsi"/>
+                <w:sz w:val="32"/>
+                <w:szCs w:val="32"/>
+                <w:lang w:val="en-CA"/>
+              </w:rPr>
+              <w:t>vào nút đăng xuất</w:t>
             </w:r>
             <w:r>
               <w:rPr>
@@ -5872,7 +6026,7 @@
                 <w:sz w:val="32"/>
                 <w:szCs w:val="32"/>
               </w:rPr>
-              <w:t>Người dù</w:t>
+              <w:t>Đang</w:t>
             </w:r>
             <w:r>
               <w:rPr>
@@ -5880,7 +6034,7 @@
                 <w:sz w:val="32"/>
                 <w:szCs w:val="32"/>
               </w:rPr>
-              <w:t>ng đang trong hệ thống với tài khoản của mình</w:t>
+              <w:t xml:space="preserve"> trong hệ thống với tài khoản của mình</w:t>
             </w:r>
             <w:r>
               <w:rPr>
@@ -5939,7 +6093,15 @@
                 <w:sz w:val="32"/>
                 <w:szCs w:val="32"/>
               </w:rPr>
-              <w:t>Người dùng đăng xuất</w:t>
+              <w:t>Đ</w:t>
+            </w:r>
+            <w:r>
+              <w:rPr>
+                <w:rFonts w:asciiTheme="majorHAnsi" w:hAnsiTheme="majorHAnsi"/>
+                <w:sz w:val="32"/>
+                <w:szCs w:val="32"/>
+              </w:rPr>
+              <w:t>ăng xuất</w:t>
             </w:r>
             <w:r>
               <w:rPr>
@@ -5998,7 +6160,15 @@
                 <w:sz w:val="32"/>
                 <w:szCs w:val="32"/>
               </w:rPr>
-              <w:t>1. Người dùng nhấ</w:t>
+              <w:t>1. N</w:t>
+            </w:r>
+            <w:r>
+              <w:rPr>
+                <w:rFonts w:asciiTheme="majorHAnsi" w:hAnsiTheme="majorHAnsi"/>
+                <w:sz w:val="32"/>
+                <w:szCs w:val="32"/>
+              </w:rPr>
+              <w:t>hấ</w:t>
             </w:r>
             <w:r>
               <w:rPr>
@@ -6247,6 +6417,41 @@
               </w:rPr>
             </w:pPr>
           </w:p>
+          <w:p>
+            <w:pPr>
+              <w:rPr>
+                <w:rFonts w:asciiTheme="majorHAnsi" w:hAnsiTheme="majorHAnsi" w:cs="Arial"/>
+                <w:sz w:val="32"/>
+                <w:szCs w:val="32"/>
+              </w:rPr>
+            </w:pPr>
+            <w:r>
+              <w:rPr>
+                <w:rFonts w:asciiTheme="majorHAnsi" w:hAnsiTheme="majorHAnsi" w:cs="Arial"/>
+                <w:sz w:val="32"/>
+                <w:szCs w:val="32"/>
+              </w:rPr>
+              <w:t>20h/ngày</w:t>
+            </w:r>
+          </w:p>
+          <w:p>
+            <w:pPr>
+              <w:rPr>
+                <w:rFonts w:asciiTheme="majorHAnsi" w:hAnsiTheme="majorHAnsi" w:cs="Arial"/>
+                <w:sz w:val="32"/>
+                <w:szCs w:val="32"/>
+              </w:rPr>
+            </w:pPr>
+          </w:p>
+          <w:p>
+            <w:pPr>
+              <w:rPr>
+                <w:rFonts w:asciiTheme="majorHAnsi" w:hAnsiTheme="majorHAnsi" w:cs="Arial"/>
+                <w:sz w:val="32"/>
+                <w:szCs w:val="32"/>
+              </w:rPr>
+            </w:pPr>
+          </w:p>
         </w:tc>
       </w:tr>
       <w:tr>
@@ -6272,6 +6477,7 @@
                 <w:sz w:val="32"/>
                 <w:szCs w:val="32"/>
               </w:rPr>
+              <w:lastRenderedPageBreak/>
               <w:t>Special Requirements:</w:t>
             </w:r>
           </w:p>
@@ -6379,6 +6585,24 @@
         </w:tc>
       </w:tr>
     </w:tbl>
+    <w:p>
+      <w:pPr>
+        <w:rPr>
+          <w:rFonts w:asciiTheme="majorHAnsi" w:hAnsiTheme="majorHAnsi"/>
+          <w:sz w:val="32"/>
+          <w:szCs w:val="32"/>
+        </w:rPr>
+      </w:pPr>
+    </w:p>
+    <w:p>
+      <w:pPr>
+        <w:rPr>
+          <w:rFonts w:asciiTheme="majorHAnsi" w:hAnsiTheme="majorHAnsi"/>
+          <w:sz w:val="32"/>
+          <w:szCs w:val="32"/>
+        </w:rPr>
+      </w:pPr>
+    </w:p>
     <w:p>
       <w:pPr>
         <w:rPr>
@@ -6498,8 +6722,6 @@
                 <w:szCs w:val="32"/>
               </w:rPr>
             </w:pPr>
-            <w:bookmarkStart w:id="5" w:name="_GoBack"/>
-            <w:bookmarkEnd w:id="5"/>
             <w:r>
               <w:rPr>
                 <w:rFonts w:asciiTheme="majorHAnsi" w:hAnsiTheme="majorHAnsi" w:cs="Arial"/>
@@ -6538,16 +6760,7 @@
                 <w:sz w:val="32"/>
                 <w:szCs w:val="32"/>
               </w:rPr>
-              <w:t>Đăng</w:t>
-            </w:r>
-            <w:r>
-              <w:rPr>
-                <w:rFonts w:asciiTheme="majorHAnsi" w:hAnsiTheme="majorHAnsi" w:cs="Arial"/>
-                <w:color w:val="auto"/>
-                <w:sz w:val="32"/>
-                <w:szCs w:val="32"/>
-              </w:rPr>
-              <w:t xml:space="preserve"> nhập admin</w:t>
+              <w:t>Xem thông tin người dùng đã đăng ký</w:t>
             </w:r>
           </w:p>
         </w:tc>
@@ -6664,7 +6877,7 @@
                 <w:sz w:val="32"/>
                 <w:szCs w:val="32"/>
               </w:rPr>
-              <w:t>Thương</w:t>
+              <w:t>thương</w:t>
             </w:r>
           </w:p>
         </w:tc>
@@ -6718,14 +6931,6 @@
                 <w:szCs w:val="32"/>
               </w:rPr>
             </w:pPr>
-            <w:r>
-              <w:rPr>
-                <w:rFonts w:asciiTheme="majorHAnsi" w:hAnsiTheme="majorHAnsi" w:cs="Arial"/>
-                <w:sz w:val="32"/>
-                <w:szCs w:val="32"/>
-              </w:rPr>
-              <w:t>16/9/2016</w:t>
-            </w:r>
           </w:p>
         </w:tc>
         <w:tc>
@@ -6775,14 +6980,6 @@
                 <w:szCs w:val="32"/>
               </w:rPr>
             </w:pPr>
-            <w:r>
-              <w:rPr>
-                <w:rFonts w:asciiTheme="majorHAnsi" w:hAnsiTheme="majorHAnsi" w:cs="Arial"/>
-                <w:sz w:val="32"/>
-                <w:szCs w:val="32"/>
-              </w:rPr>
-              <w:t>17/9/2016</w:t>
-            </w:r>
           </w:p>
         </w:tc>
       </w:tr>
@@ -6838,7 +7035,7 @@
                 <w:sz w:val="32"/>
                 <w:szCs w:val="32"/>
               </w:rPr>
-              <w:t>Admin</w:t>
+              <w:t>admin</w:t>
             </w:r>
           </w:p>
         </w:tc>
@@ -6877,20 +7074,31 @@
           </w:tcPr>
           <w:p>
             <w:pPr>
-              <w:rPr>
-                <w:rFonts w:asciiTheme="majorHAnsi" w:hAnsiTheme="majorHAnsi" w:cs="Arial"/>
-                <w:sz w:val="32"/>
-                <w:szCs w:val="32"/>
-              </w:rPr>
-            </w:pPr>
-            <w:r>
-              <w:rPr>
-                <w:rFonts w:asciiTheme="majorHAnsi" w:hAnsiTheme="majorHAnsi" w:cs="Arial"/>
-                <w:sz w:val="32"/>
-                <w:szCs w:val="32"/>
-              </w:rPr>
-              <w:t>Use case này mô tả làm thế nào admin có thể đăng nhập vào hệ thống quản lý tin tức</w:t>
-            </w:r>
+              <w:ind w:left="180"/>
+              <w:rPr>
+                <w:rFonts w:asciiTheme="majorHAnsi" w:hAnsiTheme="majorHAnsi" w:cs="Arial"/>
+                <w:sz w:val="32"/>
+                <w:szCs w:val="32"/>
+              </w:rPr>
+            </w:pPr>
+            <w:r>
+              <w:rPr>
+                <w:rFonts w:asciiTheme="majorHAnsi" w:hAnsiTheme="majorHAnsi" w:cs="Arial"/>
+                <w:sz w:val="32"/>
+                <w:szCs w:val="32"/>
+              </w:rPr>
+              <w:t>Hệ thống hiển thị danh sách tất cả thống tin người dùng đang đăng ký tài khoản bao gồm: tên, email, số điện thoại, tên đăng nhập, mật khẩu.</w:t>
+            </w:r>
+          </w:p>
+          <w:p>
+            <w:pPr>
+              <w:ind w:left="180"/>
+              <w:rPr>
+                <w:rFonts w:asciiTheme="majorHAnsi" w:hAnsiTheme="majorHAnsi" w:cs="Arial"/>
+                <w:sz w:val="32"/>
+                <w:szCs w:val="32"/>
+              </w:rPr>
+            </w:pPr>
           </w:p>
         </w:tc>
       </w:tr>
@@ -6940,7 +7148,15 @@
                 <w:sz w:val="32"/>
                 <w:szCs w:val="32"/>
               </w:rPr>
-              <w:t>Admin nhập vào tên đăng nhập và mật khẩu</w:t>
+              <w:t>Admin nhấn vào “Danh sách thô</w:t>
+            </w:r>
+            <w:r>
+              <w:rPr>
+                <w:rFonts w:asciiTheme="majorHAnsi" w:hAnsiTheme="majorHAnsi" w:cs="Arial"/>
+                <w:sz w:val="32"/>
+                <w:szCs w:val="32"/>
+              </w:rPr>
+              <w:t>ng tin người dùng”</w:t>
             </w:r>
           </w:p>
         </w:tc>
@@ -6994,7 +7210,7 @@
                 <w:sz w:val="32"/>
                 <w:szCs w:val="32"/>
               </w:rPr>
-              <w:t xml:space="preserve">admin mở ứng dụng đăng nhập </w:t>
+              <w:t>Admin đã đăng nhập</w:t>
             </w:r>
           </w:p>
         </w:tc>
@@ -7022,7 +7238,7 @@
                 <w:sz w:val="32"/>
                 <w:szCs w:val="32"/>
               </w:rPr>
-              <w:t>Post conditions:</w:t>
+              <w:t>Postconditions:</w:t>
             </w:r>
           </w:p>
         </w:tc>
@@ -7039,14 +7255,6 @@
                 <w:szCs w:val="32"/>
               </w:rPr>
             </w:pPr>
-            <w:r>
-              <w:rPr>
-                <w:rFonts w:asciiTheme="majorHAnsi" w:hAnsiTheme="majorHAnsi" w:cs="Arial"/>
-                <w:sz w:val="32"/>
-                <w:szCs w:val="32"/>
-              </w:rPr>
-              <w:t>Nếu Use case đã được đăng nhập thành công, thì admin sẽ được vào trong trang quản lý. Nếu khồn hệ thống sẽ ở trạng thái không thay đổi</w:t>
-            </w:r>
           </w:p>
         </w:tc>
       </w:tr>
@@ -7084,72 +7292,12 @@
           </w:tcPr>
           <w:p>
             <w:pPr>
-              <w:pStyle w:val="ListParagraph"/>
-              <w:numPr>
-                <w:ilvl w:val="0"/>
-                <w:numId w:val="26"/>
-              </w:numPr>
-              <w:contextualSpacing/>
-              <w:rPr>
-                <w:rFonts w:asciiTheme="majorHAnsi" w:hAnsiTheme="majorHAnsi" w:cs="Arial"/>
-                <w:sz w:val="32"/>
-                <w:szCs w:val="32"/>
-              </w:rPr>
-            </w:pPr>
-            <w:r>
-              <w:rPr>
-                <w:rFonts w:asciiTheme="majorHAnsi" w:hAnsiTheme="majorHAnsi" w:cs="Arial"/>
-                <w:sz w:val="32"/>
-                <w:szCs w:val="32"/>
-              </w:rPr>
-              <w:t>Hệ thống yêu cầu admin nhập vào tên đăng nhập và mật khẩu</w:t>
-            </w:r>
-          </w:p>
-          <w:p>
-            <w:pPr>
-              <w:pStyle w:val="ListParagraph"/>
-              <w:numPr>
-                <w:ilvl w:val="0"/>
-                <w:numId w:val="26"/>
-              </w:numPr>
-              <w:contextualSpacing/>
-              <w:rPr>
-                <w:rFonts w:asciiTheme="majorHAnsi" w:hAnsiTheme="majorHAnsi" w:cs="Arial"/>
-                <w:sz w:val="32"/>
-                <w:szCs w:val="32"/>
-              </w:rPr>
-            </w:pPr>
-            <w:r>
-              <w:rPr>
-                <w:rFonts w:asciiTheme="majorHAnsi" w:hAnsiTheme="majorHAnsi" w:cs="Arial"/>
-                <w:sz w:val="32"/>
-                <w:szCs w:val="32"/>
-              </w:rPr>
-              <w:t xml:space="preserve">Admin nhập vào tên và mật khẩu </w:t>
-            </w:r>
-          </w:p>
-          <w:p>
-            <w:pPr>
-              <w:pStyle w:val="ListParagraph"/>
-              <w:numPr>
-                <w:ilvl w:val="0"/>
-                <w:numId w:val="26"/>
-              </w:numPr>
-              <w:contextualSpacing/>
-              <w:rPr>
-                <w:rFonts w:asciiTheme="majorHAnsi" w:hAnsiTheme="majorHAnsi" w:cs="Arial"/>
-                <w:sz w:val="32"/>
-                <w:szCs w:val="32"/>
-              </w:rPr>
-            </w:pPr>
-            <w:r>
-              <w:rPr>
-                <w:rFonts w:asciiTheme="majorHAnsi" w:hAnsiTheme="majorHAnsi" w:cs="Arial"/>
-                <w:sz w:val="32"/>
-                <w:szCs w:val="32"/>
-              </w:rPr>
-              <w:t>Hệ thống xác nhận tên và mật khẩu sau đó tải lên trang tin tức</w:t>
-            </w:r>
+              <w:rPr>
+                <w:rFonts w:asciiTheme="majorHAnsi" w:hAnsiTheme="majorHAnsi" w:cs="Arial"/>
+                <w:sz w:val="32"/>
+                <w:szCs w:val="32"/>
+              </w:rPr>
+            </w:pPr>
           </w:p>
         </w:tc>
       </w:tr>
@@ -7236,47 +7384,6 @@
                 <w:szCs w:val="32"/>
               </w:rPr>
             </w:pPr>
-            <w:r>
-              <w:rPr>
-                <w:rFonts w:asciiTheme="majorHAnsi" w:hAnsiTheme="majorHAnsi" w:cs="Arial"/>
-                <w:sz w:val="32"/>
-                <w:szCs w:val="32"/>
-              </w:rPr>
-              <w:t>Nếu như  tên đăng nhập và mật khẩu đã nhập không hợp lệ thì hệ thống sẽ hiện một thông báo tên đăng nhập hoặc mật khẩu khồng đúng</w:t>
-            </w:r>
-          </w:p>
-          <w:p>
-            <w:pPr>
-              <w:rPr>
-                <w:rFonts w:asciiTheme="majorHAnsi" w:hAnsiTheme="majorHAnsi" w:cs="Arial"/>
-                <w:sz w:val="32"/>
-                <w:szCs w:val="32"/>
-              </w:rPr>
-            </w:pPr>
-            <w:r>
-              <w:rPr>
-                <w:rFonts w:asciiTheme="majorHAnsi" w:hAnsiTheme="majorHAnsi" w:cs="Arial"/>
-                <w:sz w:val="32"/>
-                <w:szCs w:val="32"/>
-              </w:rPr>
-              <w:t>Admin có thể chọn lại một c</w:t>
-            </w:r>
-            <w:r>
-              <w:rPr>
-                <w:rFonts w:asciiTheme="majorHAnsi" w:hAnsiTheme="majorHAnsi" w:cs="Arial"/>
-                <w:sz w:val="32"/>
-                <w:szCs w:val="32"/>
-              </w:rPr>
-              <w:t>ái khác để bắt đầu lại hoặc thoát</w:t>
-            </w:r>
-            <w:r>
-              <w:rPr>
-                <w:rFonts w:asciiTheme="majorHAnsi" w:hAnsiTheme="majorHAnsi" w:cs="Arial"/>
-                <w:sz w:val="32"/>
-                <w:szCs w:val="32"/>
-              </w:rPr>
-              <w:t xml:space="preserve"> đăng nhập</w:t>
-            </w:r>
           </w:p>
         </w:tc>
       </w:tr>
@@ -7346,7 +7453,17 @@
                 <w:sz w:val="32"/>
                 <w:szCs w:val="32"/>
               </w:rPr>
-              <w:t>Frequency of Use:</w:t>
+              <w:t xml:space="preserve">Frequency of </w:t>
+            </w:r>
+            <w:r>
+              <w:rPr>
+                <w:rFonts w:asciiTheme="majorHAnsi" w:hAnsiTheme="majorHAnsi" w:cs="Arial"/>
+                <w:b/>
+                <w:sz w:val="32"/>
+                <w:szCs w:val="32"/>
+              </w:rPr>
+              <w:lastRenderedPageBreak/>
+              <w:t>Use:</w:t>
             </w:r>
           </w:p>
         </w:tc>
@@ -7363,6 +7480,15 @@
                 <w:szCs w:val="32"/>
               </w:rPr>
             </w:pPr>
+            <w:r>
+              <w:rPr>
+                <w:rFonts w:asciiTheme="majorHAnsi" w:hAnsiTheme="majorHAnsi" w:cs="Arial"/>
+                <w:sz w:val="32"/>
+                <w:szCs w:val="32"/>
+              </w:rPr>
+              <w:lastRenderedPageBreak/>
+              <w:t>5h/ngày</w:t>
+            </w:r>
           </w:p>
         </w:tc>
       </w:tr>
@@ -7493,2050 +7619,16 @@
                 <w:szCs w:val="32"/>
               </w:rPr>
             </w:pPr>
-          </w:p>
-        </w:tc>
-      </w:tr>
-    </w:tbl>
-    <w:p>
-      <w:pPr>
-        <w:rPr>
-          <w:rFonts w:asciiTheme="majorHAnsi" w:hAnsiTheme="majorHAnsi"/>
-          <w:sz w:val="32"/>
-          <w:szCs w:val="32"/>
-        </w:rPr>
-      </w:pPr>
-    </w:p>
-    <w:tbl>
-      <w:tblPr>
-        <w:tblW w:w="9738" w:type="dxa"/>
-        <w:tblBorders>
-          <w:top w:val="single" w:sz="12" w:space="0" w:color="auto"/>
-          <w:left w:val="single" w:sz="12" w:space="0" w:color="auto"/>
-          <w:bottom w:val="single" w:sz="12" w:space="0" w:color="auto"/>
-          <w:right w:val="single" w:sz="12" w:space="0" w:color="auto"/>
-          <w:insideH w:val="single" w:sz="6" w:space="0" w:color="auto"/>
-          <w:insideV w:val="single" w:sz="6" w:space="0" w:color="auto"/>
-        </w:tblBorders>
-        <w:tblLayout w:type="fixed"/>
-        <w:tblLook w:val="0000" w:firstRow="0" w:lastRow="0" w:firstColumn="0" w:lastColumn="0" w:noHBand="0" w:noVBand="0"/>
-      </w:tblPr>
-      <w:tblGrid>
-        <w:gridCol w:w="1818"/>
-        <w:gridCol w:w="810"/>
-        <w:gridCol w:w="1890"/>
-        <w:gridCol w:w="2160"/>
-        <w:gridCol w:w="3060"/>
-      </w:tblGrid>
-      <w:tr>
-        <w:tc>
-          <w:tcPr>
-            <w:tcW w:w="1818" w:type="dxa"/>
-            <w:tcBorders>
-              <w:top w:val="single" w:sz="12" w:space="0" w:color="auto"/>
-              <w:bottom w:val="single" w:sz="6" w:space="0" w:color="auto"/>
-            </w:tcBorders>
-            <w:shd w:val="clear" w:color="auto" w:fill="F2F2F2"/>
-          </w:tcPr>
-          <w:p>
-            <w:pPr>
-              <w:jc w:val="right"/>
-              <w:rPr>
-                <w:rFonts w:asciiTheme="majorHAnsi" w:hAnsiTheme="majorHAnsi" w:cs="Arial"/>
-                <w:b/>
-                <w:sz w:val="32"/>
-                <w:szCs w:val="32"/>
-              </w:rPr>
-            </w:pPr>
-            <w:r>
-              <w:rPr>
-                <w:rFonts w:asciiTheme="majorHAnsi" w:hAnsiTheme="majorHAnsi" w:cs="Arial"/>
-                <w:b/>
-                <w:sz w:val="32"/>
-                <w:szCs w:val="32"/>
-              </w:rPr>
-              <w:t>Use Case ID:</w:t>
-            </w:r>
-          </w:p>
-        </w:tc>
-        <w:tc>
-          <w:tcPr>
-            <w:tcW w:w="7920" w:type="dxa"/>
-            <w:gridSpan w:val="4"/>
-            <w:tcBorders>
-              <w:top w:val="single" w:sz="12" w:space="0" w:color="auto"/>
-              <w:bottom w:val="single" w:sz="6" w:space="0" w:color="auto"/>
-            </w:tcBorders>
-            <w:shd w:val="clear" w:color="auto" w:fill="F2F2F2"/>
-          </w:tcPr>
-          <w:p>
-            <w:pPr>
-              <w:rPr>
-                <w:rFonts w:asciiTheme="majorHAnsi" w:hAnsiTheme="majorHAnsi" w:cs="Arial"/>
-                <w:sz w:val="32"/>
-                <w:szCs w:val="32"/>
-              </w:rPr>
-            </w:pPr>
-            <w:r>
-              <w:rPr>
-                <w:rFonts w:asciiTheme="majorHAnsi" w:hAnsiTheme="majorHAnsi" w:cs="Arial"/>
-                <w:sz w:val="32"/>
-                <w:szCs w:val="32"/>
-              </w:rPr>
-              <w:t>5</w:t>
-            </w:r>
-          </w:p>
-        </w:tc>
-      </w:tr>
-      <w:tr>
-        <w:tc>
-          <w:tcPr>
-            <w:tcW w:w="1818" w:type="dxa"/>
-            <w:tcBorders>
-              <w:top w:val="single" w:sz="6" w:space="0" w:color="auto"/>
-              <w:bottom w:val="single" w:sz="6" w:space="0" w:color="auto"/>
-            </w:tcBorders>
-            <w:shd w:val="clear" w:color="auto" w:fill="F2F2F2"/>
-          </w:tcPr>
-          <w:p>
-            <w:pPr>
-              <w:jc w:val="right"/>
-              <w:rPr>
-                <w:rFonts w:asciiTheme="majorHAnsi" w:hAnsiTheme="majorHAnsi" w:cs="Arial"/>
-                <w:b/>
-                <w:sz w:val="32"/>
-                <w:szCs w:val="32"/>
-              </w:rPr>
-            </w:pPr>
-            <w:r>
-              <w:rPr>
-                <w:rFonts w:asciiTheme="majorHAnsi" w:hAnsiTheme="majorHAnsi" w:cs="Arial"/>
-                <w:b/>
-                <w:sz w:val="32"/>
-                <w:szCs w:val="32"/>
-              </w:rPr>
-              <w:t>Use Case Name:</w:t>
-            </w:r>
-          </w:p>
-        </w:tc>
-        <w:tc>
-          <w:tcPr>
-            <w:tcW w:w="7920" w:type="dxa"/>
-            <w:gridSpan w:val="4"/>
-            <w:tcBorders>
-              <w:top w:val="single" w:sz="6" w:space="0" w:color="auto"/>
-              <w:bottom w:val="single" w:sz="6" w:space="0" w:color="auto"/>
-            </w:tcBorders>
-            <w:shd w:val="clear" w:color="auto" w:fill="F2F2F2"/>
-          </w:tcPr>
-          <w:p>
-            <w:pPr>
-              <w:pStyle w:val="Hints"/>
-              <w:rPr>
-                <w:rFonts w:asciiTheme="majorHAnsi" w:hAnsiTheme="majorHAnsi" w:cs="Arial"/>
-                <w:color w:val="auto"/>
-                <w:sz w:val="32"/>
-                <w:szCs w:val="32"/>
-              </w:rPr>
-            </w:pPr>
-            <w:r>
-              <w:rPr>
-                <w:rFonts w:asciiTheme="majorHAnsi" w:hAnsiTheme="majorHAnsi" w:cs="Arial"/>
-                <w:color w:val="auto"/>
-                <w:sz w:val="32"/>
-                <w:szCs w:val="32"/>
-              </w:rPr>
-              <w:t>Đăng</w:t>
-            </w:r>
-            <w:r>
-              <w:rPr>
-                <w:rFonts w:asciiTheme="majorHAnsi" w:hAnsiTheme="majorHAnsi" w:cs="Arial"/>
-                <w:color w:val="auto"/>
-                <w:sz w:val="32"/>
-                <w:szCs w:val="32"/>
-              </w:rPr>
-              <w:t xml:space="preserve"> xuất admin</w:t>
-            </w:r>
-          </w:p>
-        </w:tc>
-      </w:tr>
-      <w:tr>
-        <w:tc>
-          <w:tcPr>
-            <w:tcW w:w="1818" w:type="dxa"/>
-            <w:tcBorders>
-              <w:top w:val="single" w:sz="6" w:space="0" w:color="auto"/>
-              <w:bottom w:val="single" w:sz="6" w:space="0" w:color="auto"/>
-            </w:tcBorders>
-            <w:shd w:val="clear" w:color="auto" w:fill="F2F2F2"/>
-          </w:tcPr>
-          <w:p>
-            <w:pPr>
-              <w:jc w:val="right"/>
-              <w:rPr>
-                <w:rFonts w:asciiTheme="majorHAnsi" w:hAnsiTheme="majorHAnsi" w:cs="Arial"/>
-                <w:b/>
-                <w:sz w:val="32"/>
-                <w:szCs w:val="32"/>
-              </w:rPr>
-            </w:pPr>
-            <w:r>
-              <w:rPr>
-                <w:rFonts w:asciiTheme="majorHAnsi" w:hAnsiTheme="majorHAnsi" w:cs="Arial"/>
-                <w:b/>
-                <w:sz w:val="32"/>
-                <w:szCs w:val="32"/>
-              </w:rPr>
-              <w:t>Created By:</w:t>
-            </w:r>
-          </w:p>
-        </w:tc>
-        <w:tc>
-          <w:tcPr>
-            <w:tcW w:w="2700" w:type="dxa"/>
-            <w:gridSpan w:val="2"/>
-            <w:tcBorders>
-              <w:top w:val="single" w:sz="6" w:space="0" w:color="auto"/>
-              <w:bottom w:val="single" w:sz="6" w:space="0" w:color="auto"/>
-            </w:tcBorders>
-            <w:shd w:val="clear" w:color="auto" w:fill="F2F2F2"/>
-          </w:tcPr>
-          <w:p>
-            <w:pPr>
-              <w:rPr>
-                <w:rFonts w:asciiTheme="majorHAnsi" w:hAnsiTheme="majorHAnsi" w:cs="Arial"/>
-                <w:sz w:val="32"/>
-                <w:szCs w:val="32"/>
-              </w:rPr>
-            </w:pPr>
-            <w:r>
-              <w:rPr>
-                <w:rFonts w:asciiTheme="majorHAnsi" w:hAnsiTheme="majorHAnsi" w:cs="Arial"/>
-                <w:sz w:val="32"/>
-                <w:szCs w:val="32"/>
-              </w:rPr>
-              <w:t>Thương</w:t>
-            </w:r>
-          </w:p>
-        </w:tc>
-        <w:tc>
-          <w:tcPr>
-            <w:tcW w:w="2160" w:type="dxa"/>
-            <w:tcBorders>
-              <w:top w:val="single" w:sz="6" w:space="0" w:color="auto"/>
-              <w:bottom w:val="single" w:sz="6" w:space="0" w:color="auto"/>
-            </w:tcBorders>
-            <w:shd w:val="clear" w:color="auto" w:fill="F2F2F2"/>
-          </w:tcPr>
-          <w:p>
-            <w:pPr>
-              <w:jc w:val="right"/>
-              <w:rPr>
-                <w:rFonts w:asciiTheme="majorHAnsi" w:hAnsiTheme="majorHAnsi" w:cs="Arial"/>
-                <w:b/>
-                <w:sz w:val="32"/>
-                <w:szCs w:val="32"/>
-              </w:rPr>
-            </w:pPr>
-            <w:r>
-              <w:rPr>
-                <w:rFonts w:asciiTheme="majorHAnsi" w:hAnsiTheme="majorHAnsi" w:cs="Arial"/>
-                <w:b/>
-                <w:sz w:val="32"/>
-                <w:szCs w:val="32"/>
-              </w:rPr>
-              <w:t>Last Updated By:</w:t>
-            </w:r>
-          </w:p>
-        </w:tc>
-        <w:tc>
-          <w:tcPr>
-            <w:tcW w:w="3060" w:type="dxa"/>
-            <w:tcBorders>
-              <w:top w:val="single" w:sz="6" w:space="0" w:color="auto"/>
-              <w:bottom w:val="single" w:sz="6" w:space="0" w:color="auto"/>
-            </w:tcBorders>
-            <w:shd w:val="clear" w:color="auto" w:fill="F2F2F2"/>
-          </w:tcPr>
-          <w:p>
-            <w:pPr>
-              <w:rPr>
-                <w:rFonts w:asciiTheme="majorHAnsi" w:hAnsiTheme="majorHAnsi" w:cs="Arial"/>
-                <w:sz w:val="32"/>
-                <w:szCs w:val="32"/>
-              </w:rPr>
-            </w:pPr>
-            <w:r>
-              <w:rPr>
-                <w:rFonts w:asciiTheme="majorHAnsi" w:hAnsiTheme="majorHAnsi" w:cs="Arial"/>
-                <w:sz w:val="32"/>
-                <w:szCs w:val="32"/>
-              </w:rPr>
-              <w:t>thương</w:t>
-            </w:r>
-          </w:p>
-        </w:tc>
-      </w:tr>
-      <w:tr>
-        <w:tc>
-          <w:tcPr>
-            <w:tcW w:w="1818" w:type="dxa"/>
-            <w:tcBorders>
-              <w:top w:val="single" w:sz="6" w:space="0" w:color="auto"/>
-              <w:bottom w:val="single" w:sz="6" w:space="0" w:color="auto"/>
-            </w:tcBorders>
-            <w:shd w:val="clear" w:color="auto" w:fill="F2F2F2"/>
-          </w:tcPr>
-          <w:p>
-            <w:pPr>
-              <w:jc w:val="right"/>
-              <w:rPr>
-                <w:rFonts w:asciiTheme="majorHAnsi" w:hAnsiTheme="majorHAnsi" w:cs="Arial"/>
-                <w:b/>
-                <w:sz w:val="32"/>
-                <w:szCs w:val="32"/>
-              </w:rPr>
-            </w:pPr>
-            <w:r>
-              <w:rPr>
-                <w:rFonts w:asciiTheme="majorHAnsi" w:hAnsiTheme="majorHAnsi" w:cs="Arial"/>
-                <w:b/>
-                <w:sz w:val="32"/>
-                <w:szCs w:val="32"/>
-              </w:rPr>
-              <w:t>Date Created:</w:t>
-            </w:r>
-          </w:p>
-        </w:tc>
-        <w:tc>
-          <w:tcPr>
-            <w:tcW w:w="2700" w:type="dxa"/>
-            <w:gridSpan w:val="2"/>
-            <w:tcBorders>
-              <w:top w:val="single" w:sz="6" w:space="0" w:color="auto"/>
-              <w:bottom w:val="single" w:sz="6" w:space="0" w:color="auto"/>
-            </w:tcBorders>
-            <w:shd w:val="clear" w:color="auto" w:fill="F2F2F2"/>
-          </w:tcPr>
-          <w:p>
-            <w:pPr>
-              <w:rPr>
-                <w:rFonts w:asciiTheme="majorHAnsi" w:hAnsiTheme="majorHAnsi" w:cs="Arial"/>
-                <w:sz w:val="32"/>
-                <w:szCs w:val="32"/>
-              </w:rPr>
-            </w:pPr>
-            <w:r>
-              <w:rPr>
-                <w:rFonts w:asciiTheme="majorHAnsi" w:hAnsiTheme="majorHAnsi" w:cs="Arial"/>
-                <w:sz w:val="32"/>
-                <w:szCs w:val="32"/>
-              </w:rPr>
-              <w:t>16/92016</w:t>
-            </w:r>
-          </w:p>
-        </w:tc>
-        <w:tc>
-          <w:tcPr>
-            <w:tcW w:w="2160" w:type="dxa"/>
-            <w:tcBorders>
-              <w:top w:val="single" w:sz="6" w:space="0" w:color="auto"/>
-              <w:bottom w:val="single" w:sz="6" w:space="0" w:color="auto"/>
-            </w:tcBorders>
-            <w:shd w:val="clear" w:color="auto" w:fill="F2F2F2"/>
-          </w:tcPr>
-          <w:p>
-            <w:pPr>
-              <w:jc w:val="right"/>
-              <w:rPr>
-                <w:rFonts w:asciiTheme="majorHAnsi" w:hAnsiTheme="majorHAnsi" w:cs="Arial"/>
-                <w:b/>
-                <w:sz w:val="32"/>
-                <w:szCs w:val="32"/>
-              </w:rPr>
-            </w:pPr>
-            <w:r>
-              <w:rPr>
-                <w:rFonts w:asciiTheme="majorHAnsi" w:hAnsiTheme="majorHAnsi" w:cs="Arial"/>
-                <w:b/>
-                <w:sz w:val="32"/>
-                <w:szCs w:val="32"/>
-              </w:rPr>
-              <w:t>Last Revision Date:</w:t>
-            </w:r>
-          </w:p>
-        </w:tc>
-        <w:tc>
-          <w:tcPr>
-            <w:tcW w:w="3060" w:type="dxa"/>
-            <w:tcBorders>
-              <w:top w:val="single" w:sz="6" w:space="0" w:color="auto"/>
-              <w:bottom w:val="single" w:sz="6" w:space="0" w:color="auto"/>
-            </w:tcBorders>
-            <w:shd w:val="clear" w:color="auto" w:fill="F2F2F2"/>
-          </w:tcPr>
-          <w:p>
-            <w:pPr>
-              <w:rPr>
-                <w:rFonts w:asciiTheme="majorHAnsi" w:hAnsiTheme="majorHAnsi" w:cs="Arial"/>
-                <w:sz w:val="32"/>
-                <w:szCs w:val="32"/>
-              </w:rPr>
-            </w:pPr>
-            <w:r>
-              <w:rPr>
-                <w:rFonts w:asciiTheme="majorHAnsi" w:hAnsiTheme="majorHAnsi" w:cs="Arial"/>
-                <w:sz w:val="32"/>
-                <w:szCs w:val="32"/>
-              </w:rPr>
-              <w:t>17/9/2016</w:t>
-            </w:r>
-          </w:p>
-        </w:tc>
-      </w:tr>
-      <w:tr>
-        <w:tc>
-          <w:tcPr>
-            <w:tcW w:w="2628" w:type="dxa"/>
-            <w:gridSpan w:val="2"/>
-            <w:tcBorders>
-              <w:top w:val="single" w:sz="6" w:space="0" w:color="auto"/>
-            </w:tcBorders>
-          </w:tcPr>
-          <w:p>
-            <w:pPr>
-              <w:jc w:val="right"/>
-              <w:rPr>
-                <w:rFonts w:asciiTheme="majorHAnsi" w:hAnsiTheme="majorHAnsi" w:cs="Arial"/>
-                <w:b/>
-                <w:sz w:val="32"/>
-                <w:szCs w:val="32"/>
-              </w:rPr>
-            </w:pPr>
-            <w:r>
-              <w:rPr>
-                <w:rFonts w:asciiTheme="majorHAnsi" w:hAnsiTheme="majorHAnsi" w:cs="Arial"/>
-                <w:b/>
-                <w:sz w:val="32"/>
-                <w:szCs w:val="32"/>
-              </w:rPr>
-              <w:t>Actors:</w:t>
-            </w:r>
-          </w:p>
-        </w:tc>
-        <w:tc>
-          <w:tcPr>
-            <w:tcW w:w="7110" w:type="dxa"/>
-            <w:gridSpan w:val="3"/>
-            <w:tcBorders>
-              <w:top w:val="single" w:sz="6" w:space="0" w:color="auto"/>
-            </w:tcBorders>
-          </w:tcPr>
-          <w:p>
-            <w:pPr>
-              <w:rPr>
-                <w:rFonts w:asciiTheme="majorHAnsi" w:hAnsiTheme="majorHAnsi" w:cs="Arial"/>
-                <w:sz w:val="32"/>
-                <w:szCs w:val="32"/>
-              </w:rPr>
-            </w:pPr>
-            <w:r>
-              <w:rPr>
-                <w:rFonts w:asciiTheme="majorHAnsi" w:hAnsiTheme="majorHAnsi" w:cs="Arial"/>
-                <w:sz w:val="32"/>
-                <w:szCs w:val="32"/>
-              </w:rPr>
-              <w:t>Admin</w:t>
-            </w:r>
-          </w:p>
-        </w:tc>
-      </w:tr>
-      <w:tr>
-        <w:tc>
-          <w:tcPr>
-            <w:tcW w:w="2628" w:type="dxa"/>
-            <w:gridSpan w:val="2"/>
-          </w:tcPr>
-          <w:p>
-            <w:pPr>
-              <w:jc w:val="right"/>
-              <w:rPr>
-                <w:rFonts w:asciiTheme="majorHAnsi" w:hAnsiTheme="majorHAnsi" w:cs="Arial"/>
-                <w:b/>
-                <w:sz w:val="32"/>
-                <w:szCs w:val="32"/>
-              </w:rPr>
-            </w:pPr>
-            <w:r>
-              <w:rPr>
-                <w:rFonts w:asciiTheme="majorHAnsi" w:hAnsiTheme="majorHAnsi" w:cs="Arial"/>
-                <w:b/>
-                <w:sz w:val="32"/>
-                <w:szCs w:val="32"/>
-              </w:rPr>
-              <w:t>Description:</w:t>
-            </w:r>
-          </w:p>
-        </w:tc>
-        <w:tc>
-          <w:tcPr>
-            <w:tcW w:w="7110" w:type="dxa"/>
-            <w:gridSpan w:val="3"/>
-          </w:tcPr>
-          <w:p>
-            <w:pPr>
-              <w:rPr>
-                <w:rFonts w:asciiTheme="majorHAnsi" w:hAnsiTheme="majorHAnsi" w:cs="Arial"/>
-                <w:sz w:val="32"/>
-                <w:szCs w:val="32"/>
-              </w:rPr>
-            </w:pPr>
-            <w:r>
-              <w:rPr>
-                <w:rFonts w:asciiTheme="majorHAnsi" w:hAnsiTheme="majorHAnsi" w:cs="Arial"/>
-                <w:sz w:val="32"/>
-                <w:szCs w:val="32"/>
-              </w:rPr>
-              <w:t>Làm thế nào admin có thể thoát khỏi ứng dụng</w:t>
-            </w:r>
-          </w:p>
-        </w:tc>
-      </w:tr>
-      <w:tr>
-        <w:tc>
-          <w:tcPr>
-            <w:tcW w:w="2628" w:type="dxa"/>
-            <w:gridSpan w:val="2"/>
-          </w:tcPr>
-          <w:p>
-            <w:pPr>
-              <w:jc w:val="right"/>
-              <w:rPr>
-                <w:rFonts w:asciiTheme="majorHAnsi" w:hAnsiTheme="majorHAnsi" w:cs="Arial"/>
-                <w:b/>
-                <w:sz w:val="32"/>
-                <w:szCs w:val="32"/>
-              </w:rPr>
-            </w:pPr>
-            <w:r>
-              <w:rPr>
-                <w:rFonts w:asciiTheme="majorHAnsi" w:hAnsiTheme="majorHAnsi" w:cs="Arial"/>
-                <w:b/>
-                <w:sz w:val="32"/>
-                <w:szCs w:val="32"/>
-              </w:rPr>
-              <w:t>Trigger:</w:t>
-            </w:r>
-          </w:p>
-        </w:tc>
-        <w:tc>
-          <w:tcPr>
-            <w:tcW w:w="7110" w:type="dxa"/>
-            <w:gridSpan w:val="3"/>
-          </w:tcPr>
-          <w:p>
-            <w:pPr>
-              <w:rPr>
-                <w:rFonts w:asciiTheme="majorHAnsi" w:hAnsiTheme="majorHAnsi" w:cs="Arial"/>
-                <w:sz w:val="32"/>
-                <w:szCs w:val="32"/>
-              </w:rPr>
-            </w:pPr>
-            <w:r>
-              <w:rPr>
-                <w:rFonts w:asciiTheme="majorHAnsi" w:hAnsiTheme="majorHAnsi" w:cs="Arial"/>
-                <w:sz w:val="32"/>
-                <w:szCs w:val="32"/>
-              </w:rPr>
-              <w:t>Nhấn nút “Đăng xuất”</w:t>
-            </w:r>
-          </w:p>
-        </w:tc>
-      </w:tr>
-      <w:tr>
-        <w:trPr>
-          <w:trHeight w:val="255"/>
-        </w:trPr>
-        <w:tc>
-          <w:tcPr>
-            <w:tcW w:w="2628" w:type="dxa"/>
-            <w:gridSpan w:val="2"/>
-          </w:tcPr>
-          <w:p>
-            <w:pPr>
-              <w:jc w:val="right"/>
-              <w:rPr>
-                <w:rFonts w:asciiTheme="majorHAnsi" w:hAnsiTheme="majorHAnsi" w:cs="Arial"/>
-                <w:b/>
-                <w:sz w:val="32"/>
-                <w:szCs w:val="32"/>
-              </w:rPr>
-            </w:pPr>
-            <w:r>
-              <w:rPr>
-                <w:rFonts w:asciiTheme="majorHAnsi" w:hAnsiTheme="majorHAnsi" w:cs="Arial"/>
-                <w:b/>
-                <w:sz w:val="32"/>
-                <w:szCs w:val="32"/>
-              </w:rPr>
-              <w:t>Preconditions:</w:t>
-            </w:r>
-          </w:p>
-        </w:tc>
-        <w:tc>
-          <w:tcPr>
-            <w:tcW w:w="7110" w:type="dxa"/>
-            <w:gridSpan w:val="3"/>
-          </w:tcPr>
-          <w:p>
-            <w:pPr>
-              <w:rPr>
-                <w:rFonts w:asciiTheme="majorHAnsi" w:hAnsiTheme="majorHAnsi" w:cs="Arial"/>
-                <w:b/>
-                <w:sz w:val="32"/>
-                <w:szCs w:val="32"/>
-              </w:rPr>
-            </w:pPr>
-            <w:r>
-              <w:rPr>
-                <w:rFonts w:asciiTheme="majorHAnsi" w:hAnsiTheme="majorHAnsi" w:cs="Arial"/>
-                <w:b/>
-                <w:sz w:val="32"/>
-                <w:szCs w:val="32"/>
-              </w:rPr>
-              <w:t>Admin đã đăng xuất</w:t>
-            </w:r>
-          </w:p>
-        </w:tc>
-      </w:tr>
-      <w:tr>
-        <w:tc>
-          <w:tcPr>
-            <w:tcW w:w="2628" w:type="dxa"/>
-            <w:gridSpan w:val="2"/>
-          </w:tcPr>
-          <w:p>
-            <w:pPr>
-              <w:jc w:val="right"/>
-              <w:rPr>
-                <w:rFonts w:asciiTheme="majorHAnsi" w:hAnsiTheme="majorHAnsi" w:cs="Arial"/>
-                <w:b/>
-                <w:sz w:val="32"/>
-                <w:szCs w:val="32"/>
-              </w:rPr>
-            </w:pPr>
-            <w:r>
-              <w:rPr>
-                <w:rFonts w:asciiTheme="majorHAnsi" w:hAnsiTheme="majorHAnsi" w:cs="Arial"/>
-                <w:b/>
-                <w:sz w:val="32"/>
-                <w:szCs w:val="32"/>
-              </w:rPr>
-              <w:t>Postconditions:</w:t>
-            </w:r>
-          </w:p>
-        </w:tc>
-        <w:tc>
-          <w:tcPr>
-            <w:tcW w:w="7110" w:type="dxa"/>
-            <w:gridSpan w:val="3"/>
-          </w:tcPr>
-          <w:p>
-            <w:pPr>
-              <w:rPr>
-                <w:rFonts w:asciiTheme="majorHAnsi" w:hAnsiTheme="majorHAnsi" w:cs="Arial"/>
-                <w:sz w:val="32"/>
-                <w:szCs w:val="32"/>
-              </w:rPr>
-            </w:pPr>
-          </w:p>
-        </w:tc>
-      </w:tr>
-      <w:tr>
-        <w:tc>
-          <w:tcPr>
-            <w:tcW w:w="2628" w:type="dxa"/>
-            <w:gridSpan w:val="2"/>
-          </w:tcPr>
-          <w:p>
-            <w:pPr>
-              <w:jc w:val="right"/>
-              <w:rPr>
-                <w:rFonts w:asciiTheme="majorHAnsi" w:hAnsiTheme="majorHAnsi" w:cs="Arial"/>
-                <w:b/>
-                <w:sz w:val="32"/>
-                <w:szCs w:val="32"/>
-              </w:rPr>
-            </w:pPr>
-            <w:r>
-              <w:rPr>
-                <w:rFonts w:asciiTheme="majorHAnsi" w:hAnsiTheme="majorHAnsi" w:cs="Arial"/>
-                <w:b/>
-                <w:sz w:val="32"/>
-                <w:szCs w:val="32"/>
-              </w:rPr>
-              <w:t>Normal Flow:</w:t>
-            </w:r>
-          </w:p>
-        </w:tc>
-        <w:tc>
-          <w:tcPr>
-            <w:tcW w:w="7110" w:type="dxa"/>
-            <w:gridSpan w:val="3"/>
-          </w:tcPr>
-          <w:p>
-            <w:pPr>
-              <w:ind w:left="180"/>
-              <w:rPr>
-                <w:rFonts w:asciiTheme="majorHAnsi" w:hAnsiTheme="majorHAnsi" w:cs="Arial"/>
-                <w:sz w:val="32"/>
-                <w:szCs w:val="32"/>
-              </w:rPr>
-            </w:pPr>
-            <w:r>
-              <w:rPr>
-                <w:rFonts w:asciiTheme="majorHAnsi" w:hAnsiTheme="majorHAnsi" w:cs="Arial"/>
-                <w:sz w:val="32"/>
-                <w:szCs w:val="32"/>
-              </w:rPr>
-              <w:t>Admin click nút “đăng xuất”</w:t>
-            </w:r>
-          </w:p>
-          <w:p>
-            <w:pPr>
-              <w:ind w:left="180"/>
-              <w:rPr>
-                <w:rFonts w:asciiTheme="majorHAnsi" w:hAnsiTheme="majorHAnsi" w:cs="Arial"/>
-                <w:sz w:val="32"/>
-                <w:szCs w:val="32"/>
-              </w:rPr>
-            </w:pPr>
-            <w:r>
-              <w:rPr>
-                <w:rFonts w:asciiTheme="majorHAnsi" w:hAnsiTheme="majorHAnsi" w:cs="Arial"/>
-                <w:sz w:val="32"/>
-                <w:szCs w:val="32"/>
-              </w:rPr>
-              <w:t>Ứng dụng thoát khỏi trang truy cập của admin</w:t>
-            </w:r>
-          </w:p>
-          <w:p>
-            <w:pPr>
-              <w:ind w:left="180"/>
-              <w:rPr>
-                <w:rFonts w:asciiTheme="majorHAnsi" w:hAnsiTheme="majorHAnsi" w:cs="Arial"/>
-                <w:sz w:val="32"/>
-                <w:szCs w:val="32"/>
-              </w:rPr>
-            </w:pPr>
-            <w:r>
-              <w:rPr>
-                <w:rFonts w:asciiTheme="majorHAnsi" w:hAnsiTheme="majorHAnsi" w:cs="Arial"/>
-                <w:sz w:val="32"/>
-                <w:szCs w:val="32"/>
-              </w:rPr>
-              <w:t>Tải lại trang chủ ban đầu</w:t>
-            </w:r>
-          </w:p>
-        </w:tc>
-      </w:tr>
-      <w:tr>
-        <w:tc>
-          <w:tcPr>
-            <w:tcW w:w="2628" w:type="dxa"/>
-            <w:gridSpan w:val="2"/>
-          </w:tcPr>
-          <w:p>
-            <w:pPr>
-              <w:jc w:val="right"/>
-              <w:rPr>
-                <w:rFonts w:asciiTheme="majorHAnsi" w:hAnsiTheme="majorHAnsi" w:cs="Arial"/>
-                <w:b/>
-                <w:sz w:val="32"/>
-                <w:szCs w:val="32"/>
-              </w:rPr>
-            </w:pPr>
-            <w:r>
-              <w:rPr>
-                <w:rFonts w:asciiTheme="majorHAnsi" w:hAnsiTheme="majorHAnsi" w:cs="Arial"/>
-                <w:b/>
-                <w:sz w:val="32"/>
-                <w:szCs w:val="32"/>
-              </w:rPr>
-              <w:t>Alternative Flows:</w:t>
-            </w:r>
-          </w:p>
-        </w:tc>
-        <w:tc>
-          <w:tcPr>
-            <w:tcW w:w="7110" w:type="dxa"/>
-            <w:gridSpan w:val="3"/>
-          </w:tcPr>
-          <w:p>
-            <w:pPr>
-              <w:rPr>
-                <w:rFonts w:asciiTheme="majorHAnsi" w:hAnsiTheme="majorHAnsi" w:cs="Arial"/>
-                <w:sz w:val="32"/>
-                <w:szCs w:val="32"/>
-              </w:rPr>
-            </w:pPr>
-          </w:p>
-        </w:tc>
-      </w:tr>
-      <w:tr>
-        <w:tc>
-          <w:tcPr>
-            <w:tcW w:w="2628" w:type="dxa"/>
-            <w:gridSpan w:val="2"/>
-          </w:tcPr>
-          <w:p>
-            <w:pPr>
-              <w:jc w:val="right"/>
-              <w:rPr>
-                <w:rFonts w:asciiTheme="majorHAnsi" w:hAnsiTheme="majorHAnsi" w:cs="Arial"/>
-                <w:b/>
-                <w:sz w:val="32"/>
-                <w:szCs w:val="32"/>
-              </w:rPr>
-            </w:pPr>
-            <w:r>
-              <w:rPr>
-                <w:rFonts w:asciiTheme="majorHAnsi" w:hAnsiTheme="majorHAnsi" w:cs="Arial"/>
-                <w:b/>
-                <w:sz w:val="32"/>
-                <w:szCs w:val="32"/>
-              </w:rPr>
-              <w:t>Exceptions:</w:t>
-            </w:r>
-          </w:p>
-        </w:tc>
-        <w:tc>
-          <w:tcPr>
-            <w:tcW w:w="7110" w:type="dxa"/>
-            <w:gridSpan w:val="3"/>
-          </w:tcPr>
-          <w:p>
-            <w:pPr>
-              <w:rPr>
-                <w:rFonts w:asciiTheme="majorHAnsi" w:hAnsiTheme="majorHAnsi" w:cs="Arial"/>
-                <w:sz w:val="32"/>
-                <w:szCs w:val="32"/>
-              </w:rPr>
-            </w:pPr>
-          </w:p>
-        </w:tc>
-      </w:tr>
-      <w:tr>
-        <w:tc>
-          <w:tcPr>
-            <w:tcW w:w="2628" w:type="dxa"/>
-            <w:gridSpan w:val="2"/>
-          </w:tcPr>
-          <w:p>
-            <w:pPr>
-              <w:jc w:val="right"/>
-              <w:rPr>
-                <w:rFonts w:asciiTheme="majorHAnsi" w:hAnsiTheme="majorHAnsi" w:cs="Arial"/>
-                <w:b/>
-                <w:sz w:val="32"/>
-                <w:szCs w:val="32"/>
-              </w:rPr>
-            </w:pPr>
-            <w:r>
-              <w:rPr>
-                <w:rFonts w:asciiTheme="majorHAnsi" w:hAnsiTheme="majorHAnsi" w:cs="Arial"/>
-                <w:b/>
-                <w:sz w:val="32"/>
-                <w:szCs w:val="32"/>
-              </w:rPr>
-              <w:t>Includes:</w:t>
-            </w:r>
-          </w:p>
-        </w:tc>
-        <w:tc>
-          <w:tcPr>
-            <w:tcW w:w="7110" w:type="dxa"/>
-            <w:gridSpan w:val="3"/>
-          </w:tcPr>
-          <w:p>
-            <w:pPr>
-              <w:rPr>
-                <w:rFonts w:asciiTheme="majorHAnsi" w:hAnsiTheme="majorHAnsi" w:cs="Arial"/>
-                <w:sz w:val="32"/>
-                <w:szCs w:val="32"/>
-              </w:rPr>
-            </w:pPr>
-          </w:p>
-        </w:tc>
-      </w:tr>
-      <w:tr>
-        <w:tc>
-          <w:tcPr>
-            <w:tcW w:w="2628" w:type="dxa"/>
-            <w:gridSpan w:val="2"/>
-          </w:tcPr>
-          <w:p>
-            <w:pPr>
-              <w:jc w:val="right"/>
-              <w:rPr>
-                <w:rFonts w:asciiTheme="majorHAnsi" w:hAnsiTheme="majorHAnsi" w:cs="Arial"/>
-                <w:b/>
-                <w:sz w:val="32"/>
-                <w:szCs w:val="32"/>
-              </w:rPr>
-            </w:pPr>
-            <w:r>
-              <w:rPr>
-                <w:rFonts w:asciiTheme="majorHAnsi" w:hAnsiTheme="majorHAnsi" w:cs="Arial"/>
-                <w:b/>
-                <w:sz w:val="32"/>
-                <w:szCs w:val="32"/>
-              </w:rPr>
-              <w:t>Frequency of Use:</w:t>
-            </w:r>
-          </w:p>
-        </w:tc>
-        <w:tc>
-          <w:tcPr>
-            <w:tcW w:w="7110" w:type="dxa"/>
-            <w:gridSpan w:val="3"/>
-          </w:tcPr>
-          <w:p>
-            <w:pPr>
-              <w:rPr>
-                <w:rFonts w:asciiTheme="majorHAnsi" w:hAnsiTheme="majorHAnsi" w:cs="Arial"/>
-                <w:sz w:val="32"/>
-                <w:szCs w:val="32"/>
-              </w:rPr>
-            </w:pPr>
-          </w:p>
-        </w:tc>
-      </w:tr>
-      <w:tr>
-        <w:tc>
-          <w:tcPr>
-            <w:tcW w:w="2628" w:type="dxa"/>
-            <w:gridSpan w:val="2"/>
-          </w:tcPr>
-          <w:p>
-            <w:pPr>
-              <w:jc w:val="right"/>
-              <w:rPr>
-                <w:rFonts w:asciiTheme="majorHAnsi" w:hAnsiTheme="majorHAnsi" w:cs="Arial"/>
-                <w:b/>
-                <w:sz w:val="32"/>
-                <w:szCs w:val="32"/>
-              </w:rPr>
-            </w:pPr>
-            <w:r>
-              <w:rPr>
-                <w:rFonts w:asciiTheme="majorHAnsi" w:hAnsiTheme="majorHAnsi" w:cs="Arial"/>
-                <w:b/>
-                <w:sz w:val="32"/>
-                <w:szCs w:val="32"/>
-              </w:rPr>
-              <w:t>Special Requirements:</w:t>
-            </w:r>
-          </w:p>
-        </w:tc>
-        <w:tc>
-          <w:tcPr>
-            <w:tcW w:w="7110" w:type="dxa"/>
-            <w:gridSpan w:val="3"/>
-          </w:tcPr>
-          <w:p>
-            <w:pPr>
-              <w:rPr>
-                <w:rFonts w:asciiTheme="majorHAnsi" w:hAnsiTheme="majorHAnsi" w:cs="Arial"/>
-                <w:sz w:val="32"/>
-                <w:szCs w:val="32"/>
-              </w:rPr>
-            </w:pPr>
-          </w:p>
-        </w:tc>
-      </w:tr>
-      <w:tr>
-        <w:tc>
-          <w:tcPr>
-            <w:tcW w:w="2628" w:type="dxa"/>
-            <w:gridSpan w:val="2"/>
-          </w:tcPr>
-          <w:p>
-            <w:pPr>
-              <w:jc w:val="right"/>
-              <w:rPr>
-                <w:rFonts w:asciiTheme="majorHAnsi" w:hAnsiTheme="majorHAnsi" w:cs="Arial"/>
-                <w:b/>
-                <w:sz w:val="32"/>
-                <w:szCs w:val="32"/>
-              </w:rPr>
-            </w:pPr>
-            <w:r>
-              <w:rPr>
-                <w:rFonts w:asciiTheme="majorHAnsi" w:hAnsiTheme="majorHAnsi" w:cs="Arial"/>
-                <w:b/>
-                <w:sz w:val="32"/>
-                <w:szCs w:val="32"/>
-              </w:rPr>
-              <w:t>Assumptions:</w:t>
-            </w:r>
-          </w:p>
-        </w:tc>
-        <w:tc>
-          <w:tcPr>
-            <w:tcW w:w="7110" w:type="dxa"/>
-            <w:gridSpan w:val="3"/>
-          </w:tcPr>
-          <w:p>
-            <w:pPr>
-              <w:rPr>
-                <w:rFonts w:asciiTheme="majorHAnsi" w:hAnsiTheme="majorHAnsi" w:cs="Arial"/>
-                <w:sz w:val="32"/>
-                <w:szCs w:val="32"/>
-              </w:rPr>
-            </w:pPr>
-          </w:p>
-        </w:tc>
-      </w:tr>
-      <w:tr>
-        <w:tc>
-          <w:tcPr>
-            <w:tcW w:w="2628" w:type="dxa"/>
-            <w:gridSpan w:val="2"/>
-          </w:tcPr>
-          <w:p>
-            <w:pPr>
-              <w:jc w:val="right"/>
-              <w:rPr>
-                <w:rFonts w:asciiTheme="majorHAnsi" w:hAnsiTheme="majorHAnsi" w:cs="Arial"/>
-                <w:b/>
-                <w:sz w:val="32"/>
-                <w:szCs w:val="32"/>
-              </w:rPr>
-            </w:pPr>
-            <w:r>
-              <w:rPr>
-                <w:rFonts w:asciiTheme="majorHAnsi" w:hAnsiTheme="majorHAnsi" w:cs="Arial"/>
-                <w:b/>
-                <w:sz w:val="32"/>
-                <w:szCs w:val="32"/>
-              </w:rPr>
-              <w:t xml:space="preserve">Notes and </w:t>
-            </w:r>
-            <w:r>
-              <w:rPr>
-                <w:rFonts w:asciiTheme="majorHAnsi" w:hAnsiTheme="majorHAnsi" w:cs="Arial"/>
-                <w:b/>
-                <w:sz w:val="32"/>
-                <w:szCs w:val="32"/>
-              </w:rPr>
-              <w:lastRenderedPageBreak/>
-              <w:t>Issues:</w:t>
-            </w:r>
-          </w:p>
-        </w:tc>
-        <w:tc>
-          <w:tcPr>
-            <w:tcW w:w="7110" w:type="dxa"/>
-            <w:gridSpan w:val="3"/>
-          </w:tcPr>
-          <w:p>
-            <w:pPr>
-              <w:rPr>
-                <w:rFonts w:asciiTheme="majorHAnsi" w:hAnsiTheme="majorHAnsi" w:cs="Arial"/>
-                <w:sz w:val="32"/>
-                <w:szCs w:val="32"/>
-              </w:rPr>
-            </w:pPr>
-          </w:p>
-        </w:tc>
-      </w:tr>
-    </w:tbl>
-    <w:p>
-      <w:pPr>
-        <w:rPr>
-          <w:rFonts w:asciiTheme="majorHAnsi" w:hAnsiTheme="majorHAnsi"/>
-          <w:sz w:val="32"/>
-          <w:szCs w:val="32"/>
-        </w:rPr>
-      </w:pPr>
-    </w:p>
-    <w:tbl>
-      <w:tblPr>
-        <w:tblW w:w="9738" w:type="dxa"/>
-        <w:tblBorders>
-          <w:top w:val="single" w:sz="12" w:space="0" w:color="auto"/>
-          <w:left w:val="single" w:sz="12" w:space="0" w:color="auto"/>
-          <w:bottom w:val="single" w:sz="12" w:space="0" w:color="auto"/>
-          <w:right w:val="single" w:sz="12" w:space="0" w:color="auto"/>
-          <w:insideH w:val="single" w:sz="6" w:space="0" w:color="auto"/>
-          <w:insideV w:val="single" w:sz="6" w:space="0" w:color="auto"/>
-        </w:tblBorders>
-        <w:tblLayout w:type="fixed"/>
-        <w:tblLook w:val="0000" w:firstRow="0" w:lastRow="0" w:firstColumn="0" w:lastColumn="0" w:noHBand="0" w:noVBand="0"/>
-      </w:tblPr>
-      <w:tblGrid>
-        <w:gridCol w:w="1818"/>
-        <w:gridCol w:w="810"/>
-        <w:gridCol w:w="1890"/>
-        <w:gridCol w:w="2160"/>
-        <w:gridCol w:w="3060"/>
-      </w:tblGrid>
-      <w:tr>
-        <w:tc>
-          <w:tcPr>
-            <w:tcW w:w="1818" w:type="dxa"/>
-            <w:tcBorders>
-              <w:top w:val="single" w:sz="12" w:space="0" w:color="auto"/>
-              <w:bottom w:val="single" w:sz="6" w:space="0" w:color="auto"/>
-            </w:tcBorders>
-            <w:shd w:val="clear" w:color="auto" w:fill="F2F2F2"/>
-          </w:tcPr>
-          <w:p>
-            <w:pPr>
-              <w:jc w:val="right"/>
-              <w:rPr>
-                <w:rFonts w:asciiTheme="majorHAnsi" w:hAnsiTheme="majorHAnsi" w:cs="Arial"/>
-                <w:b/>
-                <w:sz w:val="32"/>
-                <w:szCs w:val="32"/>
-              </w:rPr>
-            </w:pPr>
-            <w:r>
-              <w:rPr>
-                <w:rFonts w:asciiTheme="majorHAnsi" w:hAnsiTheme="majorHAnsi" w:cs="Arial"/>
-                <w:b/>
-                <w:sz w:val="32"/>
-                <w:szCs w:val="32"/>
-              </w:rPr>
-              <w:t>Use Case ID:</w:t>
-            </w:r>
-          </w:p>
-        </w:tc>
-        <w:tc>
-          <w:tcPr>
-            <w:tcW w:w="7920" w:type="dxa"/>
-            <w:gridSpan w:val="4"/>
-            <w:tcBorders>
-              <w:top w:val="single" w:sz="12" w:space="0" w:color="auto"/>
-              <w:bottom w:val="single" w:sz="6" w:space="0" w:color="auto"/>
-            </w:tcBorders>
-            <w:shd w:val="clear" w:color="auto" w:fill="F2F2F2"/>
-          </w:tcPr>
-          <w:p>
-            <w:pPr>
-              <w:rPr>
-                <w:rFonts w:asciiTheme="majorHAnsi" w:hAnsiTheme="majorHAnsi" w:cs="Arial"/>
-                <w:sz w:val="32"/>
-                <w:szCs w:val="32"/>
-              </w:rPr>
-            </w:pPr>
-            <w:r>
-              <w:rPr>
-                <w:rFonts w:asciiTheme="majorHAnsi" w:hAnsiTheme="majorHAnsi" w:cs="Arial"/>
-                <w:sz w:val="32"/>
-                <w:szCs w:val="32"/>
-              </w:rPr>
-              <w:t>6</w:t>
-            </w:r>
-          </w:p>
-        </w:tc>
-      </w:tr>
-      <w:tr>
-        <w:tc>
-          <w:tcPr>
-            <w:tcW w:w="1818" w:type="dxa"/>
-            <w:tcBorders>
-              <w:top w:val="single" w:sz="6" w:space="0" w:color="auto"/>
-              <w:bottom w:val="single" w:sz="6" w:space="0" w:color="auto"/>
-            </w:tcBorders>
-            <w:shd w:val="clear" w:color="auto" w:fill="F2F2F2"/>
-          </w:tcPr>
-          <w:p>
-            <w:pPr>
-              <w:jc w:val="right"/>
-              <w:rPr>
-                <w:rFonts w:asciiTheme="majorHAnsi" w:hAnsiTheme="majorHAnsi" w:cs="Arial"/>
-                <w:b/>
-                <w:sz w:val="32"/>
-                <w:szCs w:val="32"/>
-              </w:rPr>
-            </w:pPr>
-            <w:r>
-              <w:rPr>
-                <w:rFonts w:asciiTheme="majorHAnsi" w:hAnsiTheme="majorHAnsi" w:cs="Arial"/>
-                <w:b/>
-                <w:sz w:val="32"/>
-                <w:szCs w:val="32"/>
-              </w:rPr>
-              <w:t>Use Case Name:</w:t>
-            </w:r>
-          </w:p>
-        </w:tc>
-        <w:tc>
-          <w:tcPr>
-            <w:tcW w:w="7920" w:type="dxa"/>
-            <w:gridSpan w:val="4"/>
-            <w:tcBorders>
-              <w:top w:val="single" w:sz="6" w:space="0" w:color="auto"/>
-              <w:bottom w:val="single" w:sz="6" w:space="0" w:color="auto"/>
-            </w:tcBorders>
-            <w:shd w:val="clear" w:color="auto" w:fill="F2F2F2"/>
-          </w:tcPr>
-          <w:p>
-            <w:pPr>
-              <w:pStyle w:val="Hints"/>
-              <w:rPr>
-                <w:rFonts w:asciiTheme="majorHAnsi" w:hAnsiTheme="majorHAnsi" w:cs="Arial"/>
-                <w:color w:val="auto"/>
-                <w:sz w:val="32"/>
-                <w:szCs w:val="32"/>
-              </w:rPr>
-            </w:pPr>
-            <w:r>
-              <w:rPr>
-                <w:rFonts w:asciiTheme="majorHAnsi" w:hAnsiTheme="majorHAnsi" w:cs="Arial"/>
-                <w:color w:val="auto"/>
-                <w:sz w:val="32"/>
-                <w:szCs w:val="32"/>
-              </w:rPr>
-              <w:t>Xem thông tin người dùng đã đăng ký</w:t>
-            </w:r>
-          </w:p>
-        </w:tc>
-      </w:tr>
-      <w:tr>
-        <w:tc>
-          <w:tcPr>
-            <w:tcW w:w="1818" w:type="dxa"/>
-            <w:tcBorders>
-              <w:top w:val="single" w:sz="6" w:space="0" w:color="auto"/>
-              <w:bottom w:val="single" w:sz="6" w:space="0" w:color="auto"/>
-            </w:tcBorders>
-            <w:shd w:val="clear" w:color="auto" w:fill="F2F2F2"/>
-          </w:tcPr>
-          <w:p>
-            <w:pPr>
-              <w:jc w:val="right"/>
-              <w:rPr>
-                <w:rFonts w:asciiTheme="majorHAnsi" w:hAnsiTheme="majorHAnsi" w:cs="Arial"/>
-                <w:b/>
-                <w:sz w:val="32"/>
-                <w:szCs w:val="32"/>
-              </w:rPr>
-            </w:pPr>
-            <w:r>
-              <w:rPr>
-                <w:rFonts w:asciiTheme="majorHAnsi" w:hAnsiTheme="majorHAnsi" w:cs="Arial"/>
-                <w:b/>
-                <w:sz w:val="32"/>
-                <w:szCs w:val="32"/>
-              </w:rPr>
-              <w:t>Created By:</w:t>
-            </w:r>
-          </w:p>
-        </w:tc>
-        <w:tc>
-          <w:tcPr>
-            <w:tcW w:w="2700" w:type="dxa"/>
-            <w:gridSpan w:val="2"/>
-            <w:tcBorders>
-              <w:top w:val="single" w:sz="6" w:space="0" w:color="auto"/>
-              <w:bottom w:val="single" w:sz="6" w:space="0" w:color="auto"/>
-            </w:tcBorders>
-            <w:shd w:val="clear" w:color="auto" w:fill="F2F2F2"/>
-          </w:tcPr>
-          <w:p>
-            <w:pPr>
-              <w:rPr>
-                <w:rFonts w:asciiTheme="majorHAnsi" w:hAnsiTheme="majorHAnsi" w:cs="Arial"/>
-                <w:sz w:val="32"/>
-                <w:szCs w:val="32"/>
-              </w:rPr>
-            </w:pPr>
-            <w:r>
-              <w:rPr>
-                <w:rFonts w:asciiTheme="majorHAnsi" w:hAnsiTheme="majorHAnsi" w:cs="Arial"/>
-                <w:sz w:val="32"/>
-                <w:szCs w:val="32"/>
-              </w:rPr>
-              <w:t>Thương</w:t>
-            </w:r>
-          </w:p>
-        </w:tc>
-        <w:tc>
-          <w:tcPr>
-            <w:tcW w:w="2160" w:type="dxa"/>
-            <w:tcBorders>
-              <w:top w:val="single" w:sz="6" w:space="0" w:color="auto"/>
-              <w:bottom w:val="single" w:sz="6" w:space="0" w:color="auto"/>
-            </w:tcBorders>
-            <w:shd w:val="clear" w:color="auto" w:fill="F2F2F2"/>
-          </w:tcPr>
-          <w:p>
-            <w:pPr>
-              <w:jc w:val="right"/>
-              <w:rPr>
-                <w:rFonts w:asciiTheme="majorHAnsi" w:hAnsiTheme="majorHAnsi" w:cs="Arial"/>
-                <w:b/>
-                <w:sz w:val="32"/>
-                <w:szCs w:val="32"/>
-              </w:rPr>
-            </w:pPr>
-            <w:r>
-              <w:rPr>
-                <w:rFonts w:asciiTheme="majorHAnsi" w:hAnsiTheme="majorHAnsi" w:cs="Arial"/>
-                <w:b/>
-                <w:sz w:val="32"/>
-                <w:szCs w:val="32"/>
-              </w:rPr>
-              <w:t>Last Updated By:</w:t>
-            </w:r>
-          </w:p>
-        </w:tc>
-        <w:tc>
-          <w:tcPr>
-            <w:tcW w:w="3060" w:type="dxa"/>
-            <w:tcBorders>
-              <w:top w:val="single" w:sz="6" w:space="0" w:color="auto"/>
-              <w:bottom w:val="single" w:sz="6" w:space="0" w:color="auto"/>
-            </w:tcBorders>
-            <w:shd w:val="clear" w:color="auto" w:fill="F2F2F2"/>
-          </w:tcPr>
-          <w:p>
-            <w:pPr>
-              <w:rPr>
-                <w:rFonts w:asciiTheme="majorHAnsi" w:hAnsiTheme="majorHAnsi" w:cs="Arial"/>
-                <w:sz w:val="32"/>
-                <w:szCs w:val="32"/>
-              </w:rPr>
-            </w:pPr>
-            <w:r>
-              <w:rPr>
-                <w:rFonts w:asciiTheme="majorHAnsi" w:hAnsiTheme="majorHAnsi" w:cs="Arial"/>
-                <w:sz w:val="32"/>
-                <w:szCs w:val="32"/>
-              </w:rPr>
-              <w:t>thương</w:t>
-            </w:r>
-          </w:p>
-        </w:tc>
-      </w:tr>
-      <w:tr>
-        <w:tc>
-          <w:tcPr>
-            <w:tcW w:w="1818" w:type="dxa"/>
-            <w:tcBorders>
-              <w:top w:val="single" w:sz="6" w:space="0" w:color="auto"/>
-              <w:bottom w:val="single" w:sz="6" w:space="0" w:color="auto"/>
-            </w:tcBorders>
-            <w:shd w:val="clear" w:color="auto" w:fill="F2F2F2"/>
-          </w:tcPr>
-          <w:p>
-            <w:pPr>
-              <w:jc w:val="right"/>
-              <w:rPr>
-                <w:rFonts w:asciiTheme="majorHAnsi" w:hAnsiTheme="majorHAnsi" w:cs="Arial"/>
-                <w:b/>
-                <w:sz w:val="32"/>
-                <w:szCs w:val="32"/>
-              </w:rPr>
-            </w:pPr>
-            <w:r>
-              <w:rPr>
-                <w:rFonts w:asciiTheme="majorHAnsi" w:hAnsiTheme="majorHAnsi" w:cs="Arial"/>
-                <w:b/>
-                <w:sz w:val="32"/>
-                <w:szCs w:val="32"/>
-              </w:rPr>
-              <w:t>Date Created:</w:t>
-            </w:r>
-          </w:p>
-        </w:tc>
-        <w:tc>
-          <w:tcPr>
-            <w:tcW w:w="2700" w:type="dxa"/>
-            <w:gridSpan w:val="2"/>
-            <w:tcBorders>
-              <w:top w:val="single" w:sz="6" w:space="0" w:color="auto"/>
-              <w:bottom w:val="single" w:sz="6" w:space="0" w:color="auto"/>
-            </w:tcBorders>
-            <w:shd w:val="clear" w:color="auto" w:fill="F2F2F2"/>
-          </w:tcPr>
-          <w:p>
-            <w:pPr>
-              <w:rPr>
-                <w:rFonts w:asciiTheme="majorHAnsi" w:hAnsiTheme="majorHAnsi" w:cs="Arial"/>
-                <w:sz w:val="32"/>
-                <w:szCs w:val="32"/>
-              </w:rPr>
-            </w:pPr>
-          </w:p>
-        </w:tc>
-        <w:tc>
-          <w:tcPr>
-            <w:tcW w:w="2160" w:type="dxa"/>
-            <w:tcBorders>
-              <w:top w:val="single" w:sz="6" w:space="0" w:color="auto"/>
-              <w:bottom w:val="single" w:sz="6" w:space="0" w:color="auto"/>
-            </w:tcBorders>
-            <w:shd w:val="clear" w:color="auto" w:fill="F2F2F2"/>
-          </w:tcPr>
-          <w:p>
-            <w:pPr>
-              <w:jc w:val="right"/>
-              <w:rPr>
-                <w:rFonts w:asciiTheme="majorHAnsi" w:hAnsiTheme="majorHAnsi" w:cs="Arial"/>
-                <w:b/>
-                <w:sz w:val="32"/>
-                <w:szCs w:val="32"/>
-              </w:rPr>
-            </w:pPr>
-            <w:r>
-              <w:rPr>
-                <w:rFonts w:asciiTheme="majorHAnsi" w:hAnsiTheme="majorHAnsi" w:cs="Arial"/>
-                <w:b/>
-                <w:sz w:val="32"/>
-                <w:szCs w:val="32"/>
-              </w:rPr>
-              <w:t>Last Revision Date:</w:t>
-            </w:r>
-          </w:p>
-        </w:tc>
-        <w:tc>
-          <w:tcPr>
-            <w:tcW w:w="3060" w:type="dxa"/>
-            <w:tcBorders>
-              <w:top w:val="single" w:sz="6" w:space="0" w:color="auto"/>
-              <w:bottom w:val="single" w:sz="6" w:space="0" w:color="auto"/>
-            </w:tcBorders>
-            <w:shd w:val="clear" w:color="auto" w:fill="F2F2F2"/>
-          </w:tcPr>
-          <w:p>
-            <w:pPr>
-              <w:rPr>
-                <w:rFonts w:asciiTheme="majorHAnsi" w:hAnsiTheme="majorHAnsi" w:cs="Arial"/>
-                <w:sz w:val="32"/>
-                <w:szCs w:val="32"/>
-              </w:rPr>
-            </w:pPr>
-          </w:p>
-        </w:tc>
-      </w:tr>
-      <w:tr>
-        <w:tc>
-          <w:tcPr>
-            <w:tcW w:w="2628" w:type="dxa"/>
-            <w:gridSpan w:val="2"/>
-            <w:tcBorders>
-              <w:top w:val="single" w:sz="6" w:space="0" w:color="auto"/>
-            </w:tcBorders>
-          </w:tcPr>
-          <w:p>
-            <w:pPr>
-              <w:jc w:val="right"/>
-              <w:rPr>
-                <w:rFonts w:asciiTheme="majorHAnsi" w:hAnsiTheme="majorHAnsi" w:cs="Arial"/>
-                <w:b/>
-                <w:sz w:val="32"/>
-                <w:szCs w:val="32"/>
-              </w:rPr>
-            </w:pPr>
-            <w:r>
-              <w:rPr>
-                <w:rFonts w:asciiTheme="majorHAnsi" w:hAnsiTheme="majorHAnsi" w:cs="Arial"/>
-                <w:b/>
-                <w:sz w:val="32"/>
-                <w:szCs w:val="32"/>
-              </w:rPr>
-              <w:t>Actors:</w:t>
-            </w:r>
-          </w:p>
-        </w:tc>
-        <w:tc>
-          <w:tcPr>
-            <w:tcW w:w="7110" w:type="dxa"/>
-            <w:gridSpan w:val="3"/>
-            <w:tcBorders>
-              <w:top w:val="single" w:sz="6" w:space="0" w:color="auto"/>
-            </w:tcBorders>
-          </w:tcPr>
-          <w:p>
-            <w:pPr>
-              <w:rPr>
-                <w:rFonts w:asciiTheme="majorHAnsi" w:hAnsiTheme="majorHAnsi" w:cs="Arial"/>
-                <w:sz w:val="32"/>
-                <w:szCs w:val="32"/>
-              </w:rPr>
-            </w:pPr>
-            <w:r>
-              <w:rPr>
-                <w:rFonts w:asciiTheme="majorHAnsi" w:hAnsiTheme="majorHAnsi" w:cs="Arial"/>
-                <w:sz w:val="32"/>
-                <w:szCs w:val="32"/>
-              </w:rPr>
-              <w:t>admin</w:t>
-            </w:r>
-          </w:p>
-        </w:tc>
-      </w:tr>
-      <w:tr>
-        <w:tc>
-          <w:tcPr>
-            <w:tcW w:w="2628" w:type="dxa"/>
-            <w:gridSpan w:val="2"/>
-          </w:tcPr>
-          <w:p>
-            <w:pPr>
-              <w:jc w:val="right"/>
-              <w:rPr>
-                <w:rFonts w:asciiTheme="majorHAnsi" w:hAnsiTheme="majorHAnsi" w:cs="Arial"/>
-                <w:b/>
-                <w:sz w:val="32"/>
-                <w:szCs w:val="32"/>
-              </w:rPr>
-            </w:pPr>
-            <w:r>
-              <w:rPr>
-                <w:rFonts w:asciiTheme="majorHAnsi" w:hAnsiTheme="majorHAnsi" w:cs="Arial"/>
-                <w:b/>
-                <w:sz w:val="32"/>
-                <w:szCs w:val="32"/>
-              </w:rPr>
-              <w:t>Description:</w:t>
-            </w:r>
-          </w:p>
-        </w:tc>
-        <w:tc>
-          <w:tcPr>
-            <w:tcW w:w="7110" w:type="dxa"/>
-            <w:gridSpan w:val="3"/>
-          </w:tcPr>
-          <w:p>
-            <w:pPr>
-              <w:rPr>
-                <w:rFonts w:asciiTheme="majorHAnsi" w:hAnsiTheme="majorHAnsi" w:cs="Arial"/>
-                <w:sz w:val="32"/>
-                <w:szCs w:val="32"/>
-              </w:rPr>
-            </w:pPr>
-            <w:r>
-              <w:rPr>
-                <w:rFonts w:asciiTheme="majorHAnsi" w:hAnsiTheme="majorHAnsi" w:cs="Arial"/>
-                <w:sz w:val="32"/>
-                <w:szCs w:val="32"/>
-              </w:rPr>
-              <w:t>Làm thế nào admin có thể xem danh sách thông tin người dùng đã đăng ký</w:t>
-            </w:r>
-          </w:p>
-        </w:tc>
-      </w:tr>
-      <w:tr>
-        <w:tc>
-          <w:tcPr>
-            <w:tcW w:w="2628" w:type="dxa"/>
-            <w:gridSpan w:val="2"/>
-          </w:tcPr>
-          <w:p>
-            <w:pPr>
-              <w:jc w:val="right"/>
-              <w:rPr>
-                <w:rFonts w:asciiTheme="majorHAnsi" w:hAnsiTheme="majorHAnsi" w:cs="Arial"/>
-                <w:b/>
-                <w:sz w:val="32"/>
-                <w:szCs w:val="32"/>
-              </w:rPr>
-            </w:pPr>
-            <w:r>
-              <w:rPr>
-                <w:rFonts w:asciiTheme="majorHAnsi" w:hAnsiTheme="majorHAnsi" w:cs="Arial"/>
-                <w:b/>
-                <w:sz w:val="32"/>
-                <w:szCs w:val="32"/>
-              </w:rPr>
-              <w:t>Trigger:</w:t>
-            </w:r>
-          </w:p>
-        </w:tc>
-        <w:tc>
-          <w:tcPr>
-            <w:tcW w:w="7110" w:type="dxa"/>
-            <w:gridSpan w:val="3"/>
-          </w:tcPr>
-          <w:p>
-            <w:pPr>
-              <w:rPr>
-                <w:rFonts w:asciiTheme="majorHAnsi" w:hAnsiTheme="majorHAnsi" w:cs="Arial"/>
-                <w:sz w:val="32"/>
-                <w:szCs w:val="32"/>
-              </w:rPr>
-            </w:pPr>
-            <w:r>
-              <w:rPr>
-                <w:rFonts w:asciiTheme="majorHAnsi" w:hAnsiTheme="majorHAnsi" w:cs="Arial"/>
-                <w:sz w:val="32"/>
-                <w:szCs w:val="32"/>
-              </w:rPr>
-              <w:t>Admin nhấn vào “Danh sách thống tin người dùng”</w:t>
-            </w:r>
-          </w:p>
-        </w:tc>
-      </w:tr>
-      <w:tr>
-        <w:trPr>
-          <w:trHeight w:val="255"/>
-        </w:trPr>
-        <w:tc>
-          <w:tcPr>
-            <w:tcW w:w="2628" w:type="dxa"/>
-            <w:gridSpan w:val="2"/>
-          </w:tcPr>
-          <w:p>
-            <w:pPr>
-              <w:jc w:val="right"/>
-              <w:rPr>
-                <w:rFonts w:asciiTheme="majorHAnsi" w:hAnsiTheme="majorHAnsi" w:cs="Arial"/>
-                <w:b/>
-                <w:sz w:val="32"/>
-                <w:szCs w:val="32"/>
-              </w:rPr>
-            </w:pPr>
-            <w:r>
-              <w:rPr>
-                <w:rFonts w:asciiTheme="majorHAnsi" w:hAnsiTheme="majorHAnsi" w:cs="Arial"/>
-                <w:b/>
-                <w:sz w:val="32"/>
-                <w:szCs w:val="32"/>
-              </w:rPr>
-              <w:t>Preconditions:</w:t>
-            </w:r>
-          </w:p>
-        </w:tc>
-        <w:tc>
-          <w:tcPr>
-            <w:tcW w:w="7110" w:type="dxa"/>
-            <w:gridSpan w:val="3"/>
-          </w:tcPr>
-          <w:p>
-            <w:pPr>
-              <w:rPr>
-                <w:rFonts w:asciiTheme="majorHAnsi" w:hAnsiTheme="majorHAnsi" w:cs="Arial"/>
-                <w:sz w:val="32"/>
-                <w:szCs w:val="32"/>
-              </w:rPr>
-            </w:pPr>
-            <w:r>
-              <w:rPr>
-                <w:rFonts w:asciiTheme="majorHAnsi" w:hAnsiTheme="majorHAnsi" w:cs="Arial"/>
-                <w:sz w:val="32"/>
-                <w:szCs w:val="32"/>
-              </w:rPr>
-              <w:t>Admin đã đăng nhập</w:t>
-            </w:r>
-          </w:p>
-        </w:tc>
-      </w:tr>
-      <w:tr>
-        <w:tc>
-          <w:tcPr>
-            <w:tcW w:w="2628" w:type="dxa"/>
-            <w:gridSpan w:val="2"/>
-          </w:tcPr>
-          <w:p>
-            <w:pPr>
-              <w:jc w:val="right"/>
-              <w:rPr>
-                <w:rFonts w:asciiTheme="majorHAnsi" w:hAnsiTheme="majorHAnsi" w:cs="Arial"/>
-                <w:b/>
-                <w:sz w:val="32"/>
-                <w:szCs w:val="32"/>
-              </w:rPr>
-            </w:pPr>
-            <w:r>
-              <w:rPr>
-                <w:rFonts w:asciiTheme="majorHAnsi" w:hAnsiTheme="majorHAnsi" w:cs="Arial"/>
-                <w:b/>
-                <w:sz w:val="32"/>
-                <w:szCs w:val="32"/>
-              </w:rPr>
-              <w:t>Postconditions:</w:t>
-            </w:r>
-          </w:p>
-        </w:tc>
-        <w:tc>
-          <w:tcPr>
-            <w:tcW w:w="7110" w:type="dxa"/>
-            <w:gridSpan w:val="3"/>
-          </w:tcPr>
-          <w:p>
-            <w:pPr>
-              <w:rPr>
-                <w:rFonts w:asciiTheme="majorHAnsi" w:hAnsiTheme="majorHAnsi" w:cs="Arial"/>
-                <w:sz w:val="32"/>
-                <w:szCs w:val="32"/>
-              </w:rPr>
-            </w:pPr>
-          </w:p>
-        </w:tc>
-      </w:tr>
-      <w:tr>
-        <w:tc>
-          <w:tcPr>
-            <w:tcW w:w="2628" w:type="dxa"/>
-            <w:gridSpan w:val="2"/>
-          </w:tcPr>
-          <w:p>
-            <w:pPr>
-              <w:jc w:val="right"/>
-              <w:rPr>
-                <w:rFonts w:asciiTheme="majorHAnsi" w:hAnsiTheme="majorHAnsi" w:cs="Arial"/>
-                <w:b/>
-                <w:sz w:val="32"/>
-                <w:szCs w:val="32"/>
-              </w:rPr>
-            </w:pPr>
-            <w:r>
-              <w:rPr>
-                <w:rFonts w:asciiTheme="majorHAnsi" w:hAnsiTheme="majorHAnsi" w:cs="Arial"/>
-                <w:b/>
-                <w:sz w:val="32"/>
-                <w:szCs w:val="32"/>
-              </w:rPr>
-              <w:t>Normal Flow:</w:t>
-            </w:r>
-          </w:p>
-        </w:tc>
-        <w:tc>
-          <w:tcPr>
-            <w:tcW w:w="7110" w:type="dxa"/>
-            <w:gridSpan w:val="3"/>
-          </w:tcPr>
-          <w:p>
-            <w:pPr>
-              <w:ind w:left="180"/>
-              <w:rPr>
-                <w:rFonts w:asciiTheme="majorHAnsi" w:hAnsiTheme="majorHAnsi" w:cs="Arial"/>
-                <w:sz w:val="32"/>
-                <w:szCs w:val="32"/>
-              </w:rPr>
-            </w:pPr>
-            <w:r>
-              <w:rPr>
-                <w:rFonts w:asciiTheme="majorHAnsi" w:hAnsiTheme="majorHAnsi" w:cs="Arial"/>
-                <w:sz w:val="32"/>
-                <w:szCs w:val="32"/>
-              </w:rPr>
-              <w:t>Hệ thống hiển thị danh sách tất cả thống tin người dùng đang đăng ký tài khoản bao gồm: tên, email, số điện thoại, tên đăng nhập, mật khẩu.</w:t>
-            </w:r>
-          </w:p>
-          <w:p>
-            <w:pPr>
-              <w:rPr>
-                <w:rFonts w:asciiTheme="majorHAnsi" w:hAnsiTheme="majorHAnsi" w:cs="Arial"/>
-                <w:sz w:val="32"/>
-                <w:szCs w:val="32"/>
-              </w:rPr>
-            </w:pPr>
-          </w:p>
-        </w:tc>
-      </w:tr>
-      <w:tr>
-        <w:tc>
-          <w:tcPr>
-            <w:tcW w:w="2628" w:type="dxa"/>
-            <w:gridSpan w:val="2"/>
-          </w:tcPr>
-          <w:p>
-            <w:pPr>
-              <w:jc w:val="right"/>
-              <w:rPr>
-                <w:rFonts w:asciiTheme="majorHAnsi" w:hAnsiTheme="majorHAnsi" w:cs="Arial"/>
-                <w:b/>
-                <w:sz w:val="32"/>
-                <w:szCs w:val="32"/>
-              </w:rPr>
-            </w:pPr>
-            <w:r>
-              <w:rPr>
-                <w:rFonts w:asciiTheme="majorHAnsi" w:hAnsiTheme="majorHAnsi" w:cs="Arial"/>
-                <w:b/>
-                <w:sz w:val="32"/>
-                <w:szCs w:val="32"/>
-              </w:rPr>
-              <w:t>Alternative Flows:</w:t>
-            </w:r>
-          </w:p>
-        </w:tc>
-        <w:tc>
-          <w:tcPr>
-            <w:tcW w:w="7110" w:type="dxa"/>
-            <w:gridSpan w:val="3"/>
-          </w:tcPr>
-          <w:p>
-            <w:pPr>
-              <w:rPr>
-                <w:rFonts w:asciiTheme="majorHAnsi" w:hAnsiTheme="majorHAnsi" w:cs="Arial"/>
-                <w:sz w:val="32"/>
-                <w:szCs w:val="32"/>
-              </w:rPr>
-            </w:pPr>
-          </w:p>
-        </w:tc>
-      </w:tr>
-      <w:tr>
-        <w:tc>
-          <w:tcPr>
-            <w:tcW w:w="2628" w:type="dxa"/>
-            <w:gridSpan w:val="2"/>
-          </w:tcPr>
-          <w:p>
-            <w:pPr>
-              <w:jc w:val="right"/>
-              <w:rPr>
-                <w:rFonts w:asciiTheme="majorHAnsi" w:hAnsiTheme="majorHAnsi" w:cs="Arial"/>
-                <w:b/>
-                <w:sz w:val="32"/>
-                <w:szCs w:val="32"/>
-              </w:rPr>
-            </w:pPr>
-            <w:r>
-              <w:rPr>
-                <w:rFonts w:asciiTheme="majorHAnsi" w:hAnsiTheme="majorHAnsi" w:cs="Arial"/>
-                <w:b/>
-                <w:sz w:val="32"/>
-                <w:szCs w:val="32"/>
-              </w:rPr>
-              <w:t>Exceptions:</w:t>
-            </w:r>
-          </w:p>
-        </w:tc>
-        <w:tc>
-          <w:tcPr>
-            <w:tcW w:w="7110" w:type="dxa"/>
-            <w:gridSpan w:val="3"/>
-          </w:tcPr>
-          <w:p>
-            <w:pPr>
-              <w:rPr>
-                <w:rFonts w:asciiTheme="majorHAnsi" w:hAnsiTheme="majorHAnsi" w:cs="Arial"/>
-                <w:sz w:val="32"/>
-                <w:szCs w:val="32"/>
-              </w:rPr>
-            </w:pPr>
-          </w:p>
-        </w:tc>
-      </w:tr>
-      <w:tr>
-        <w:tc>
-          <w:tcPr>
-            <w:tcW w:w="2628" w:type="dxa"/>
-            <w:gridSpan w:val="2"/>
-          </w:tcPr>
-          <w:p>
-            <w:pPr>
-              <w:jc w:val="right"/>
-              <w:rPr>
-                <w:rFonts w:asciiTheme="majorHAnsi" w:hAnsiTheme="majorHAnsi" w:cs="Arial"/>
-                <w:b/>
-                <w:sz w:val="32"/>
-                <w:szCs w:val="32"/>
-              </w:rPr>
-            </w:pPr>
-            <w:r>
-              <w:rPr>
-                <w:rFonts w:asciiTheme="majorHAnsi" w:hAnsiTheme="majorHAnsi" w:cs="Arial"/>
-                <w:b/>
-                <w:sz w:val="32"/>
-                <w:szCs w:val="32"/>
-              </w:rPr>
-              <w:t>Includes:</w:t>
-            </w:r>
-          </w:p>
-        </w:tc>
-        <w:tc>
-          <w:tcPr>
-            <w:tcW w:w="7110" w:type="dxa"/>
-            <w:gridSpan w:val="3"/>
-          </w:tcPr>
-          <w:p>
-            <w:pPr>
-              <w:rPr>
-                <w:rFonts w:asciiTheme="majorHAnsi" w:hAnsiTheme="majorHAnsi" w:cs="Arial"/>
-                <w:sz w:val="32"/>
-                <w:szCs w:val="32"/>
-              </w:rPr>
-            </w:pPr>
-          </w:p>
-        </w:tc>
-      </w:tr>
-      <w:tr>
-        <w:tc>
-          <w:tcPr>
-            <w:tcW w:w="2628" w:type="dxa"/>
-            <w:gridSpan w:val="2"/>
-          </w:tcPr>
-          <w:p>
-            <w:pPr>
-              <w:jc w:val="right"/>
-              <w:rPr>
-                <w:rFonts w:asciiTheme="majorHAnsi" w:hAnsiTheme="majorHAnsi" w:cs="Arial"/>
-                <w:b/>
-                <w:sz w:val="32"/>
-                <w:szCs w:val="32"/>
-              </w:rPr>
-            </w:pPr>
-            <w:r>
-              <w:rPr>
-                <w:rFonts w:asciiTheme="majorHAnsi" w:hAnsiTheme="majorHAnsi" w:cs="Arial"/>
-                <w:b/>
-                <w:sz w:val="32"/>
-                <w:szCs w:val="32"/>
-              </w:rPr>
-              <w:t>Frequency of Use:</w:t>
-            </w:r>
-          </w:p>
-        </w:tc>
-        <w:tc>
-          <w:tcPr>
-            <w:tcW w:w="7110" w:type="dxa"/>
-            <w:gridSpan w:val="3"/>
-          </w:tcPr>
-          <w:p>
-            <w:pPr>
-              <w:rPr>
-                <w:rFonts w:asciiTheme="majorHAnsi" w:hAnsiTheme="majorHAnsi" w:cs="Arial"/>
-                <w:sz w:val="32"/>
-                <w:szCs w:val="32"/>
-              </w:rPr>
-            </w:pPr>
-          </w:p>
-        </w:tc>
-      </w:tr>
-      <w:tr>
-        <w:tc>
-          <w:tcPr>
-            <w:tcW w:w="2628" w:type="dxa"/>
-            <w:gridSpan w:val="2"/>
-          </w:tcPr>
-          <w:p>
-            <w:pPr>
-              <w:jc w:val="right"/>
-              <w:rPr>
-                <w:rFonts w:asciiTheme="majorHAnsi" w:hAnsiTheme="majorHAnsi" w:cs="Arial"/>
-                <w:b/>
-                <w:sz w:val="32"/>
-                <w:szCs w:val="32"/>
-              </w:rPr>
-            </w:pPr>
-            <w:r>
-              <w:rPr>
-                <w:rFonts w:asciiTheme="majorHAnsi" w:hAnsiTheme="majorHAnsi" w:cs="Arial"/>
-                <w:b/>
-                <w:sz w:val="32"/>
-                <w:szCs w:val="32"/>
-              </w:rPr>
-              <w:t>Special Requirements:</w:t>
-            </w:r>
-          </w:p>
-        </w:tc>
-        <w:tc>
-          <w:tcPr>
-            <w:tcW w:w="7110" w:type="dxa"/>
-            <w:gridSpan w:val="3"/>
-          </w:tcPr>
-          <w:p>
-            <w:pPr>
-              <w:rPr>
-                <w:rFonts w:asciiTheme="majorHAnsi" w:hAnsiTheme="majorHAnsi" w:cs="Arial"/>
-                <w:sz w:val="32"/>
-                <w:szCs w:val="32"/>
-              </w:rPr>
-            </w:pPr>
-          </w:p>
-        </w:tc>
-      </w:tr>
-      <w:tr>
-        <w:tc>
-          <w:tcPr>
-            <w:tcW w:w="2628" w:type="dxa"/>
-            <w:gridSpan w:val="2"/>
-          </w:tcPr>
-          <w:p>
-            <w:pPr>
-              <w:jc w:val="right"/>
-              <w:rPr>
-                <w:rFonts w:asciiTheme="majorHAnsi" w:hAnsiTheme="majorHAnsi" w:cs="Arial"/>
-                <w:b/>
-                <w:sz w:val="32"/>
-                <w:szCs w:val="32"/>
-              </w:rPr>
-            </w:pPr>
-            <w:r>
-              <w:rPr>
-                <w:rFonts w:asciiTheme="majorHAnsi" w:hAnsiTheme="majorHAnsi" w:cs="Arial"/>
-                <w:b/>
-                <w:sz w:val="32"/>
-                <w:szCs w:val="32"/>
-              </w:rPr>
-              <w:t>Assumptions:</w:t>
-            </w:r>
-          </w:p>
-        </w:tc>
-        <w:tc>
-          <w:tcPr>
-            <w:tcW w:w="7110" w:type="dxa"/>
-            <w:gridSpan w:val="3"/>
-          </w:tcPr>
-          <w:p>
-            <w:pPr>
-              <w:rPr>
-                <w:rFonts w:asciiTheme="majorHAnsi" w:hAnsiTheme="majorHAnsi" w:cs="Arial"/>
-                <w:sz w:val="32"/>
-                <w:szCs w:val="32"/>
-              </w:rPr>
-            </w:pPr>
-          </w:p>
-        </w:tc>
-      </w:tr>
-      <w:tr>
-        <w:tc>
-          <w:tcPr>
-            <w:tcW w:w="2628" w:type="dxa"/>
-            <w:gridSpan w:val="2"/>
-          </w:tcPr>
-          <w:p>
-            <w:pPr>
-              <w:jc w:val="right"/>
-              <w:rPr>
-                <w:rFonts w:asciiTheme="majorHAnsi" w:hAnsiTheme="majorHAnsi" w:cs="Arial"/>
-                <w:b/>
-                <w:sz w:val="32"/>
-                <w:szCs w:val="32"/>
-              </w:rPr>
-            </w:pPr>
-            <w:r>
-              <w:rPr>
-                <w:rFonts w:asciiTheme="majorHAnsi" w:hAnsiTheme="majorHAnsi" w:cs="Arial"/>
-                <w:b/>
-                <w:sz w:val="32"/>
-                <w:szCs w:val="32"/>
-              </w:rPr>
-              <w:t>Notes and Issues:</w:t>
-            </w:r>
-          </w:p>
-        </w:tc>
-        <w:tc>
-          <w:tcPr>
-            <w:tcW w:w="7110" w:type="dxa"/>
-            <w:gridSpan w:val="3"/>
-          </w:tcPr>
-          <w:p>
-            <w:pPr>
-              <w:rPr>
-                <w:rFonts w:asciiTheme="majorHAnsi" w:hAnsiTheme="majorHAnsi" w:cs="Arial"/>
-                <w:sz w:val="32"/>
-                <w:szCs w:val="32"/>
-              </w:rPr>
-            </w:pPr>
+            <w:r>
+              <w:rPr>
+                <w:rFonts w:asciiTheme="majorHAnsi" w:hAnsiTheme="majorHAnsi" w:cs="Arial"/>
+                <w:sz w:val="32"/>
+                <w:szCs w:val="32"/>
+              </w:rPr>
+              <w:t>Ở mỗi người dùng cần có nút “Xem chi tiết” để dẫn đến thông tin chi tiết của từng người dùng cụ thể</w:t>
+            </w:r>
+            <w:bookmarkStart w:id="5" w:name="_GoBack"/>
+            <w:bookmarkEnd w:id="5"/>
           </w:p>
         </w:tc>
       </w:tr>
@@ -10051,7 +8143,7 @@
                 <w:sz w:val="32"/>
                 <w:szCs w:val="32"/>
               </w:rPr>
-              <w:t>Làm thể nào admin có thể xem thông tin chi tiết của người dùng</w:t>
+              <w:t>Thông tin chi tiết của người dùng là bảng thông tin hiển thị đầy đủ các thông tin, thời gian truy cập, những hoạt động của một người dùng xác định</w:t>
             </w:r>
           </w:p>
         </w:tc>
@@ -10456,7 +8548,17 @@
                 <w:sz w:val="32"/>
                 <w:szCs w:val="32"/>
               </w:rPr>
-              <w:t>Frequency of Use:</w:t>
+              <w:t xml:space="preserve">Frequency of </w:t>
+            </w:r>
+            <w:r>
+              <w:rPr>
+                <w:rFonts w:asciiTheme="majorHAnsi" w:hAnsiTheme="majorHAnsi" w:cs="Arial"/>
+                <w:b/>
+                <w:sz w:val="32"/>
+                <w:szCs w:val="32"/>
+              </w:rPr>
+              <w:lastRenderedPageBreak/>
+              <w:t>Use:</w:t>
             </w:r>
           </w:p>
         </w:tc>
@@ -10473,6 +8575,15 @@
                 <w:szCs w:val="32"/>
               </w:rPr>
             </w:pPr>
+            <w:r>
+              <w:rPr>
+                <w:rFonts w:asciiTheme="majorHAnsi" w:hAnsiTheme="majorHAnsi" w:cs="Arial"/>
+                <w:sz w:val="32"/>
+                <w:szCs w:val="32"/>
+              </w:rPr>
+              <w:lastRenderedPageBreak/>
+              <w:t>2h/ngày</w:t>
+            </w:r>
           </w:p>
         </w:tc>
       </w:tr>
@@ -10502,6 +8613,7 @@
                 <w:sz w:val="32"/>
                 <w:szCs w:val="32"/>
               </w:rPr>
+              <w:lastRenderedPageBreak/>
               <w:t>Special Requirements:</w:t>
             </w:r>
           </w:p>
@@ -11163,7 +9275,7 @@
         <w:sz w:val="12"/>
         <w:szCs w:val="12"/>
       </w:rPr>
-      <w:t>10</w:t>
+      <w:t>11</w:t>
     </w:r>
     <w:r>
       <w:rPr>
@@ -15086,7 +13198,7 @@
 </file>
 
 <file path=customXml/itemProps1.xml><?xml version="1.0" encoding="utf-8"?>
-<ds:datastoreItem xmlns:ds="http://schemas.openxmlformats.org/officeDocument/2006/customXml" ds:itemID="{10E17411-8C3F-46C6-A7E0-FD45532E1AD5}">
+<ds:datastoreItem xmlns:ds="http://schemas.openxmlformats.org/officeDocument/2006/customXml" ds:itemID="{D5E217F6-3566-4749-8E5B-59EBA21A905A}">
   <ds:schemaRefs>
     <ds:schemaRef ds:uri="http://schemas.openxmlformats.org/officeDocument/2006/bibliography"/>
   </ds:schemaRefs>

</xml_diff>